<commit_message>
1st design release with 5 displays. Documentation updated.
</commit_message>
<xml_diff>
--- a/documentation/Log VSWR Bridge design notes.docx
+++ b/documentation/Log VSWR Bridge design notes.docx
@@ -13,15 +13,7 @@
     </w:p>
     <w:p>
       <w:r>
-        <w:t xml:space="preserve">Kjell has designed a high power VSWR bridge which could be connected to an Arduino to implement a VSWR meter with electronic display. This could be an Arduino Nano Every with </w:t>
-      </w:r>
-      <w:proofErr w:type="spellStart"/>
-      <w:r>
-        <w:t>Nextion</w:t>
-      </w:r>
-      <w:proofErr w:type="spellEnd"/>
-      <w:r>
-        <w:t xml:space="preserve"> display.</w:t>
+        <w:t>Kjell has designed a high power VSWR bridge which could be connected to an Arduino to implement a VSWR meter with electronic display. This could be an Arduino Nano Every with Nextion display.</w:t>
       </w:r>
     </w:p>
     <w:p>
@@ -61,23 +53,7 @@
         <w:t>dB loss to the log amp inputs. Each input is routed to an AD8310 log amp. The output voltage is</w:t>
       </w:r>
       <w:r>
-        <w:t xml:space="preserve"> given in the Analog Devices data sheet. ~24mV/</w:t>
-      </w:r>
-      <w:proofErr w:type="spellStart"/>
-      <w:r>
-        <w:t>dB.</w:t>
-      </w:r>
-      <w:proofErr w:type="spellEnd"/>
-      <w:r>
-        <w:t xml:space="preserve"> It does tail off at very low powers so it will read a </w:t>
-      </w:r>
-      <w:proofErr w:type="spellStart"/>
-      <w:r>
-        <w:t>non zero</w:t>
-      </w:r>
-      <w:proofErr w:type="spellEnd"/>
-      <w:r>
-        <w:t xml:space="preserve"> power output for 0W in.</w:t>
+        <w:t xml:space="preserve"> given in the Analog Devices data sheet. ~24mV/dB. It does tail off at very low powers so it will read a non zero power output for 0W in.</w:t>
       </w:r>
     </w:p>
     <w:p>
@@ -113,7 +89,13 @@
         <w:t xml:space="preserve">ave several displays, with a button to step between the displays. </w:t>
       </w:r>
       <w:r>
-        <w:t>The unit will power on to the last display used.</w:t>
+        <w:t>The unit will power on to the last display used</w:t>
+      </w:r>
+      <w:r>
+        <w:t xml:space="preserve"> and the last display scale used</w:t>
+      </w:r>
+      <w:r>
+        <w:t>.</w:t>
       </w:r>
     </w:p>
     <w:tbl>
@@ -136,6 +118,43 @@
               <w:t>The simplest display will be a bargraph of linear power and VSWR</w:t>
             </w:r>
           </w:p>
+          <w:p/>
+          <w:p>
+            <w:r>
+              <w:rPr>
+                <w:b/>
+                <w:bCs/>
+              </w:rPr>
+              <w:t>Average</w:t>
+            </w:r>
+            <w:r>
+              <w:t xml:space="preserve"> button toggles between average reading and peak reading</w:t>
+            </w:r>
+          </w:p>
+          <w:p>
+            <w:r>
+              <w:rPr>
+                <w:b/>
+                <w:bCs/>
+              </w:rPr>
+              <w:t>Scale</w:t>
+            </w:r>
+            <w:r>
+              <w:t xml:space="preserve"> button changes display full scale 2W/20W/200W/2000W</w:t>
+            </w:r>
+          </w:p>
+          <w:p>
+            <w:r>
+              <w:rPr>
+                <w:b/>
+                <w:bCs/>
+              </w:rPr>
+              <w:t>Display</w:t>
+            </w:r>
+            <w:r>
+              <w:t xml:space="preserve"> button moves to the next display</w:t>
+            </w:r>
+          </w:p>
         </w:tc>
         <w:tc>
           <w:tcPr>
@@ -149,7 +168,7 @@
               <mc:AlternateContent>
                 <mc:Choice Requires="wpc">
                   <w:drawing>
-                    <wp:inline distT="0" distB="0" distL="0" distR="0" wp14:anchorId="26432B9D" wp14:editId="773DBD9B">
+                    <wp:inline distT="0" distB="0" distL="0" distR="0" wp14:anchorId="26432B9D" wp14:editId="60EA51DA">
                       <wp:extent cx="2275027" cy="1327099"/>
                       <wp:effectExtent l="0" t="0" r="0" b="6985"/>
                       <wp:docPr id="1" name="Canvas 1"/>
@@ -219,47 +238,6 @@
                                 </a:prstGeom>
                                 <a:solidFill>
                                   <a:srgbClr val="FF0000"/>
-                                </a:solidFill>
-                              </wps:spPr>
-                              <wps:style>
-                                <a:lnRef idx="2">
-                                  <a:schemeClr val="accent1">
-                                    <a:shade val="50000"/>
-                                  </a:schemeClr>
-                                </a:lnRef>
-                                <a:fillRef idx="1">
-                                  <a:schemeClr val="accent1"/>
-                                </a:fillRef>
-                                <a:effectRef idx="0">
-                                  <a:schemeClr val="accent1"/>
-                                </a:effectRef>
-                                <a:fontRef idx="minor">
-                                  <a:schemeClr val="lt1"/>
-                                </a:fontRef>
-                              </wps:style>
-                              <wps:bodyPr rot="0" spcFirstLastPara="0" vertOverflow="overflow" horzOverflow="overflow" vert="horz" wrap="square" lIns="91440" tIns="45720" rIns="91440" bIns="45720" numCol="1" spcCol="0" rtlCol="0" fromWordArt="0" anchor="ctr" anchorCtr="0" forceAA="0" compatLnSpc="1">
-                                <a:prstTxWarp prst="textNoShape">
-                                  <a:avLst/>
-                                </a:prstTxWarp>
-                                <a:noAutofit/>
-                              </wps:bodyPr>
-                            </wps:wsp>
-                            <wps:wsp>
-                              <wps:cNvPr id="4" name="Rectangle 4"/>
-                              <wps:cNvSpPr/>
-                              <wps:spPr>
-                                <a:xfrm>
-                                  <a:off x="145064" y="620573"/>
-                                  <a:ext cx="1938528" cy="307239"/>
-                                </a:xfrm>
-                                <a:prstGeom prst="rect">
-                                  <a:avLst/>
-                                </a:prstGeom>
-                                <a:solidFill>
-                                  <a:schemeClr val="accent1">
-                                    <a:lumMod val="20000"/>
-                                    <a:lumOff val="80000"/>
-                                  </a:schemeClr>
                                 </a:solidFill>
                               </wps:spPr>
                               <wps:style>
@@ -441,6 +419,29 @@
                                 <a:noAutofit/>
                               </wps:bodyPr>
                             </wps:wsp>
+                            <pic:pic xmlns:pic="http://schemas.openxmlformats.org/drawingml/2006/picture">
+                              <pic:nvPicPr>
+                                <pic:cNvPr id="17" name="Picture 17"/>
+                                <pic:cNvPicPr>
+                                  <a:picLocks noChangeAspect="1"/>
+                                </pic:cNvPicPr>
+                              </pic:nvPicPr>
+                              <pic:blipFill>
+                                <a:blip r:embed="rId6"/>
+                                <a:stretch>
+                                  <a:fillRect/>
+                                </a:stretch>
+                              </pic:blipFill>
+                              <pic:spPr>
+                                <a:xfrm>
+                                  <a:off x="0" y="0"/>
+                                  <a:ext cx="2212693" cy="1326515"/>
+                                </a:xfrm>
+                                <a:prstGeom prst="rect">
+                                  <a:avLst/>
+                                </a:prstGeom>
+                              </pic:spPr>
+                            </pic:pic>
                           </wpc:wpc>
                         </a:graphicData>
                       </a:graphic>
@@ -449,7 +450,7 @@
                 </mc:Choice>
                 <mc:Fallback>
                   <w:pict>
-                    <v:group w14:anchorId="26432B9D" id="Canvas 1" o:spid="_x0000_s1026" editas="canvas" style="width:179.15pt;height:104.5pt;mso-position-horizontal-relative:char;mso-position-vertical-relative:line" coordsize="22745,13265" o:gfxdata="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">
+                    <v:group w14:anchorId="26432B9D" id="Canvas 1" o:spid="_x0000_s1026" editas="canvas" style="width:179.15pt;height:104.5pt;mso-position-horizontal-relative:char;mso-position-vertical-relative:line" coordsize="22745,13265" o:gfxdata="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">
                       <v:shapetype id="_x0000_t75" coordsize="21600,21600" o:spt="75" o:preferrelative="t" path="m@4@5l@4@11@9@11@9@5xe" filled="f" stroked="f">
                         <v:stroke joinstyle="miter"/>
                         <v:formulas>
@@ -475,13 +476,12 @@
                       </v:shape>
                       <v:rect id="Rectangle 2" o:spid="_x0000_s1028" style="position:absolute;left:1463;top:292;width:19385;height:3073;visibility:visible;mso-wrap-style:square;v-text-anchor:middle" o:gfxdata="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" fillcolor="#d9e2f3 [660]" strokecolor="#1f3763 [1604]" strokeweight="1pt"/>
                       <v:rect id="Rectangle 3" o:spid="_x0000_s1029" style="position:absolute;left:1377;top:293;width:5791;height:3072;visibility:visible;mso-wrap-style:square;v-text-anchor:middle" o:gfxdata="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" fillcolor="red" strokecolor="#1f3763 [1604]" strokeweight="1pt"/>
-                      <v:rect id="Rectangle 4" o:spid="_x0000_s1030" style="position:absolute;left:1450;top:6205;width:19385;height:3073;visibility:visible;mso-wrap-style:square;v-text-anchor:middle" o:gfxdata="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" fillcolor="#d9e2f3 [660]" strokecolor="#1f3763 [1604]" strokeweight="1pt"/>
-                      <v:rect id="Rectangle 5" o:spid="_x0000_s1031" style="position:absolute;left:1364;top:6203;width:3390;height:3072;visibility:visible;mso-wrap-style:square;v-text-anchor:middle" o:gfxdata="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" fillcolor="red" strokecolor="#1f3763 [1604]" strokeweight="1pt"/>
+                      <v:rect id="Rectangle 5" o:spid="_x0000_s1030" style="position:absolute;left:1364;top:6203;width:3390;height:3072;visibility:visible;mso-wrap-style:square;v-text-anchor:middle" o:gfxdata="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" fillcolor="red" strokecolor="#1f3763 [1604]" strokeweight="1pt"/>
                       <v:shapetype id="_x0000_t202" coordsize="21600,21600" o:spt="202" path="m,l,21600r21600,l21600,xe">
                         <v:stroke joinstyle="miter"/>
                         <v:path gradientshapeok="t" o:connecttype="rect"/>
                       </v:shapetype>
-                      <v:shape id="Text Box 6" o:spid="_x0000_s1032" type="#_x0000_t202" style="position:absolute;left:8527;top:3584;width:13024;height:2270;visibility:visible;mso-wrap-style:none;v-text-anchor:middle" o:gfxdata="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" fillcolor="white [3201]" stroked="f" strokeweight=".5pt">
+                      <v:shape id="Text Box 6" o:spid="_x0000_s1031" type="#_x0000_t202" style="position:absolute;left:8527;top:3584;width:13024;height:2270;visibility:visible;mso-wrap-style:none;v-text-anchor:middle" o:gfxdata="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" fillcolor="white [3201]" stroked="f" strokeweight=".5pt">
                         <v:textbox inset=",0,,0">
                           <w:txbxContent>
                             <w:p>
@@ -495,7 +495,7 @@
                           </w:txbxContent>
                         </v:textbox>
                       </v:shape>
-                      <v:shape id="Text Box 7" o:spid="_x0000_s1033" type="#_x0000_t202" style="position:absolute;left:14799;top:9551;width:5334;height:2267;visibility:visible;mso-wrap-style:none;v-text-anchor:middle" o:gfxdata="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" fillcolor="white [3201]" stroked="f" strokeweight=".5pt">
+                      <v:shape id="Text Box 7" o:spid="_x0000_s1032" type="#_x0000_t202" style="position:absolute;left:14799;top:9551;width:5334;height:2267;visibility:visible;mso-wrap-style:none;v-text-anchor:middle" o:gfxdata="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" fillcolor="white [3201]" stroked="f" strokeweight=".5pt">
                         <v:textbox inset=",0,,0">
                           <w:txbxContent>
                             <w:p>
@@ -509,7 +509,7 @@
                           </w:txbxContent>
                         </v:textbox>
                       </v:shape>
-                      <v:shape id="Text Box 8" o:spid="_x0000_s1034" type="#_x0000_t202" style="position:absolute;left:1375;top:10515;width:6379;height:2341;visibility:visible;mso-wrap-style:square;v-text-anchor:middle" o:gfxdata="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" fillcolor="#4472c4 [3204]" strokeweight=".5pt">
+                      <v:shape id="Text Box 8" o:spid="_x0000_s1033" type="#_x0000_t202" style="position:absolute;left:1375;top:10515;width:6379;height:2341;visibility:visible;mso-wrap-style:square;v-text-anchor:middle" o:gfxdata="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" fillcolor="#4472c4 [3204]" strokeweight=".5pt">
                         <v:textbox inset=",0,,0">
                           <w:txbxContent>
                             <w:p>
@@ -528,6 +528,9 @@
                           </w:txbxContent>
                         </v:textbox>
                       </v:shape>
+                      <v:shape id="Picture 17" o:spid="_x0000_s1034" type="#_x0000_t75" style="position:absolute;width:22126;height:13265;visibility:visible;mso-wrap-style:square" o:gfxdata="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">
+                        <v:imagedata r:id="rId7" o:title=""/>
+                      </v:shape>
                       <w10:anchorlock/>
                     </v:group>
                   </w:pict>
@@ -544,7 +547,16 @@
           </w:tcPr>
           <w:p>
             <w:r>
-              <w:t>May want a display with log power (dBm) and linear VSWR</w:t>
+              <w:t>We m</w:t>
+            </w:r>
+            <w:r>
+              <w:t xml:space="preserve">ay want a display with log power (dBm) </w:t>
+            </w:r>
+            <w:r>
+              <w:t>for each of forward and revers ports. This shows the full dynamic range</w:t>
+            </w:r>
+            <w:r>
+              <w:t>.</w:t>
             </w:r>
           </w:p>
         </w:tc>
@@ -560,7 +572,7 @@
               <mc:AlternateContent>
                 <mc:Choice Requires="wpc">
                   <w:drawing>
-                    <wp:inline distT="0" distB="0" distL="0" distR="0" wp14:anchorId="61913C14" wp14:editId="1507189B">
+                    <wp:inline distT="0" distB="0" distL="0" distR="0" wp14:anchorId="61913C14" wp14:editId="091B0CC9">
                       <wp:extent cx="2290971" cy="1326515"/>
                       <wp:effectExtent l="0" t="0" r="0" b="6985"/>
                       <wp:docPr id="16" name="Canvas 16"/>
@@ -576,47 +588,6 @@
                               </a:solidFill>
                             </wpc:bg>
                             <wpc:whole/>
-                            <wps:wsp>
-                              <wps:cNvPr id="9" name="Rectangle 9"/>
-                              <wps:cNvSpPr/>
-                              <wps:spPr>
-                                <a:xfrm>
-                                  <a:off x="146304" y="29261"/>
-                                  <a:ext cx="1938528" cy="307239"/>
-                                </a:xfrm>
-                                <a:prstGeom prst="rect">
-                                  <a:avLst/>
-                                </a:prstGeom>
-                                <a:solidFill>
-                                  <a:schemeClr val="accent1">
-                                    <a:lumMod val="20000"/>
-                                    <a:lumOff val="80000"/>
-                                  </a:schemeClr>
-                                </a:solidFill>
-                              </wps:spPr>
-                              <wps:style>
-                                <a:lnRef idx="2">
-                                  <a:schemeClr val="accent1">
-                                    <a:shade val="50000"/>
-                                  </a:schemeClr>
-                                </a:lnRef>
-                                <a:fillRef idx="1">
-                                  <a:schemeClr val="accent1"/>
-                                </a:fillRef>
-                                <a:effectRef idx="0">
-                                  <a:schemeClr val="accent1"/>
-                                </a:effectRef>
-                                <a:fontRef idx="minor">
-                                  <a:schemeClr val="lt1"/>
-                                </a:fontRef>
-                              </wps:style>
-                              <wps:bodyPr rot="0" spcFirstLastPara="0" vertOverflow="overflow" horzOverflow="overflow" vert="horz" wrap="square" lIns="91440" tIns="45720" rIns="91440" bIns="45720" numCol="1" spcCol="0" rtlCol="0" fromWordArt="0" anchor="ctr" anchorCtr="0" forceAA="0" compatLnSpc="1">
-                                <a:prstTxWarp prst="textNoShape">
-                                  <a:avLst/>
-                                </a:prstTxWarp>
-                                <a:noAutofit/>
-                              </wps:bodyPr>
-                            </wps:wsp>
                             <wps:wsp>
                               <wps:cNvPr id="10" name="Rectangle 10"/>
                               <wps:cNvSpPr/>
@@ -858,6 +829,29 @@
                                 <a:noAutofit/>
                               </wps:bodyPr>
                             </wps:wsp>
+                            <pic:pic xmlns:pic="http://schemas.openxmlformats.org/drawingml/2006/picture">
+                              <pic:nvPicPr>
+                                <pic:cNvPr id="22" name="Picture 22"/>
+                                <pic:cNvPicPr>
+                                  <a:picLocks noChangeAspect="1"/>
+                                </pic:cNvPicPr>
+                              </pic:nvPicPr>
+                              <pic:blipFill>
+                                <a:blip r:embed="rId8"/>
+                                <a:stretch>
+                                  <a:fillRect/>
+                                </a:stretch>
+                              </pic:blipFill>
+                              <pic:spPr>
+                                <a:xfrm>
+                                  <a:off x="0" y="0"/>
+                                  <a:ext cx="2192587" cy="1326515"/>
+                                </a:xfrm>
+                                <a:prstGeom prst="rect">
+                                  <a:avLst/>
+                                </a:prstGeom>
+                              </pic:spPr>
+                            </pic:pic>
                           </wpc:wpc>
                         </a:graphicData>
                       </a:graphic>
@@ -866,16 +860,15 @@
                 </mc:Choice>
                 <mc:Fallback>
                   <w:pict>
-                    <v:group w14:anchorId="61913C14" id="Canvas 16" o:spid="_x0000_s1035" editas="canvas" style="width:180.4pt;height:104.45pt;mso-position-horizontal-relative:char;mso-position-vertical-relative:line" coordsize="22904,13265" o:gfxdata="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">
+                    <v:group w14:anchorId="61913C14" id="Canvas 16" o:spid="_x0000_s1035" editas="canvas" style="width:180.4pt;height:104.45pt;mso-position-horizontal-relative:char;mso-position-vertical-relative:line" coordsize="22904,13265" o:gfxdata="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">
                       <v:shape id="_x0000_s1036" type="#_x0000_t75" style="position:absolute;width:22904;height:13265;visibility:visible;mso-wrap-style:square" filled="t">
                         <v:fill o:detectmouseclick="t"/>
                         <v:path o:connecttype="none"/>
                       </v:shape>
-                      <v:rect id="Rectangle 9" o:spid="_x0000_s1037" style="position:absolute;left:1463;top:292;width:19385;height:3073;visibility:visible;mso-wrap-style:square;v-text-anchor:middle" o:gfxdata="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" fillcolor="#d9e2f3 [660]" strokecolor="#1f3763 [1604]" strokeweight="1pt"/>
-                      <v:rect id="Rectangle 10" o:spid="_x0000_s1038" style="position:absolute;left:1377;top:293;width:5791;height:3072;visibility:visible;mso-wrap-style:square;v-text-anchor:middle" o:gfxdata="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" fillcolor="red" strokecolor="#1f3763 [1604]" strokeweight="1pt"/>
-                      <v:rect id="Rectangle 11" o:spid="_x0000_s1039" style="position:absolute;left:1450;top:6205;width:19385;height:3073;visibility:visible;mso-wrap-style:square;v-text-anchor:middle" o:gfxdata="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" fillcolor="#d9e2f3 [660]" strokecolor="#1f3763 [1604]" strokeweight="1pt"/>
-                      <v:rect id="Rectangle 12" o:spid="_x0000_s1040" style="position:absolute;left:1364;top:6203;width:3390;height:3072;visibility:visible;mso-wrap-style:square;v-text-anchor:middle" o:gfxdata="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" fillcolor="red" strokecolor="#1f3763 [1604]" strokeweight="1pt"/>
-                      <v:shape id="Text Box 13" o:spid="_x0000_s1041" type="#_x0000_t202" style="position:absolute;left:8520;top:3578;width:14389;height:2273;visibility:visible;mso-wrap-style:none;v-text-anchor:middle" o:gfxdata="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" fillcolor="white [3201]" stroked="f" strokeweight=".5pt">
+                      <v:rect id="Rectangle 10" o:spid="_x0000_s1037" style="position:absolute;left:1377;top:293;width:5791;height:3072;visibility:visible;mso-wrap-style:square;v-text-anchor:middle" o:gfxdata="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" fillcolor="red" strokecolor="#1f3763 [1604]" strokeweight="1pt"/>
+                      <v:rect id="Rectangle 11" o:spid="_x0000_s1038" style="position:absolute;left:1450;top:6205;width:19385;height:3073;visibility:visible;mso-wrap-style:square;v-text-anchor:middle" o:gfxdata="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" fillcolor="#d9e2f3 [660]" strokecolor="#1f3763 [1604]" strokeweight="1pt"/>
+                      <v:rect id="Rectangle 12" o:spid="_x0000_s1039" style="position:absolute;left:1364;top:6203;width:3390;height:3072;visibility:visible;mso-wrap-style:square;v-text-anchor:middle" o:gfxdata="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" fillcolor="red" strokecolor="#1f3763 [1604]" strokeweight="1pt"/>
+                      <v:shape id="Text Box 13" o:spid="_x0000_s1040" type="#_x0000_t202" style="position:absolute;left:8520;top:3578;width:14389;height:2273;visibility:visible;mso-wrap-style:none;v-text-anchor:middle" o:gfxdata="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" fillcolor="white [3201]" stroked="f" strokeweight=".5pt">
                         <v:textbox inset=",0,,0">
                           <w:txbxContent>
                             <w:p>
@@ -895,7 +888,7 @@
                           </w:txbxContent>
                         </v:textbox>
                       </v:shape>
-                      <v:shape id="Text Box 14" o:spid="_x0000_s1042" type="#_x0000_t202" style="position:absolute;left:14799;top:9698;width:5334;height:2267;visibility:visible;mso-wrap-style:none;v-text-anchor:middle" o:gfxdata="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" fillcolor="white [3201]" stroked="f" strokeweight=".5pt">
+                      <v:shape id="Text Box 14" o:spid="_x0000_s1041" type="#_x0000_t202" style="position:absolute;left:14799;top:9698;width:5334;height:2267;visibility:visible;mso-wrap-style:none;v-text-anchor:middle" o:gfxdata="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" fillcolor="white [3201]" stroked="f" strokeweight=".5pt">
                         <v:textbox inset=",0,,0">
                           <w:txbxContent>
                             <w:p>
@@ -909,7 +902,7 @@
                           </w:txbxContent>
                         </v:textbox>
                       </v:shape>
-                      <v:shape id="Text Box 15" o:spid="_x0000_s1043" type="#_x0000_t202" style="position:absolute;left:1375;top:10515;width:6379;height:2341;visibility:visible;mso-wrap-style:square;v-text-anchor:middle" o:gfxdata="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" fillcolor="#4472c4 [3204]" strokeweight=".5pt">
+                      <v:shape id="Text Box 15" o:spid="_x0000_s1042" type="#_x0000_t202" style="position:absolute;left:1375;top:10515;width:6379;height:2341;visibility:visible;mso-wrap-style:square;v-text-anchor:middle" o:gfxdata="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" fillcolor="#4472c4 [3204]" strokeweight=".5pt">
                         <v:textbox inset=",0,,0">
                           <w:txbxContent>
                             <w:p>
@@ -928,6 +921,9 @@
                           </w:txbxContent>
                         </v:textbox>
                       </v:shape>
+                      <v:shape id="Picture 22" o:spid="_x0000_s1043" type="#_x0000_t75" style="position:absolute;width:21925;height:13265;visibility:visible;mso-wrap-style:square" o:gfxdata="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">
+                        <v:imagedata r:id="rId9" o:title=""/>
+                      </v:shape>
                       <w10:anchorlock/>
                     </v:group>
                   </w:pict>
@@ -944,7 +940,16 @@
           </w:tcPr>
           <w:p>
             <w:r>
-              <w:t>A crossed needle display would be harder. The difficulty is in drawing the display background. But they do look good!</w:t>
+              <w:t xml:space="preserve">A crossed needle display </w:t>
+            </w:r>
+            <w:r>
+              <w:t>is</w:t>
+            </w:r>
+            <w:r>
+              <w:t xml:space="preserve"> harder. The difficulty is in drawing the display background. But they do look good!</w:t>
+            </w:r>
+            <w:r>
+              <w:t xml:space="preserve"> It will suffer a little from flicker as the background has to be erased and redrawn to move the needles. </w:t>
             </w:r>
           </w:p>
           <w:p/>
@@ -953,7 +958,183 @@
           <w:tcPr>
             <w:tcW w:w="4508" w:type="dxa"/>
           </w:tcPr>
-          <w:p/>
+          <w:p>
+            <w:r>
+              <w:rPr>
+                <w:noProof/>
+              </w:rPr>
+              <mc:AlternateContent>
+                <mc:Choice Requires="wps">
+                  <w:drawing>
+                    <wp:anchor distT="0" distB="0" distL="114300" distR="114300" simplePos="0" relativeHeight="251659264" behindDoc="0" locked="0" layoutInCell="1" allowOverlap="1" wp14:anchorId="4444BB13" wp14:editId="5F1EF4CA">
+                      <wp:simplePos x="0" y="0"/>
+                      <wp:positionH relativeFrom="column">
+                        <wp:posOffset>262407</wp:posOffset>
+                      </wp:positionH>
+                      <wp:positionV relativeFrom="paragraph">
+                        <wp:posOffset>818109</wp:posOffset>
+                      </wp:positionV>
+                      <wp:extent cx="1331367" cy="767486"/>
+                      <wp:effectExtent l="0" t="0" r="21590" b="33020"/>
+                      <wp:wrapNone/>
+                      <wp:docPr id="19" name="Straight Connector 19"/>
+                      <wp:cNvGraphicFramePr/>
+                      <a:graphic xmlns:a="http://schemas.openxmlformats.org/drawingml/2006/main">
+                        <a:graphicData uri="http://schemas.microsoft.com/office/word/2010/wordprocessingShape">
+                          <wps:wsp>
+                            <wps:cNvCnPr/>
+                            <wps:spPr>
+                              <a:xfrm flipV="1">
+                                <a:off x="0" y="0"/>
+                                <a:ext cx="1331367" cy="767486"/>
+                              </a:xfrm>
+                              <a:prstGeom prst="line">
+                                <a:avLst/>
+                              </a:prstGeom>
+                            </wps:spPr>
+                            <wps:style>
+                              <a:lnRef idx="1">
+                                <a:schemeClr val="accent1"/>
+                              </a:lnRef>
+                              <a:fillRef idx="0">
+                                <a:schemeClr val="accent1"/>
+                              </a:fillRef>
+                              <a:effectRef idx="0">
+                                <a:schemeClr val="accent1"/>
+                              </a:effectRef>
+                              <a:fontRef idx="minor">
+                                <a:schemeClr val="tx1"/>
+                              </a:fontRef>
+                            </wps:style>
+                            <wps:bodyPr/>
+                          </wps:wsp>
+                        </a:graphicData>
+                      </a:graphic>
+                      <wp14:sizeRelH relativeFrom="margin">
+                        <wp14:pctWidth>0</wp14:pctWidth>
+                      </wp14:sizeRelH>
+                      <wp14:sizeRelV relativeFrom="margin">
+                        <wp14:pctHeight>0</wp14:pctHeight>
+                      </wp14:sizeRelV>
+                    </wp:anchor>
+                  </w:drawing>
+                </mc:Choice>
+                <mc:Fallback>
+                  <w:pict>
+                    <v:line w14:anchorId="78DDBBE5" id="Straight Connector 19" o:spid="_x0000_s1026" style="position:absolute;flip:y;z-index:251659264;visibility:visible;mso-wrap-style:square;mso-width-percent:0;mso-height-percent:0;mso-wrap-distance-left:9pt;mso-wrap-distance-top:0;mso-wrap-distance-right:9pt;mso-wrap-distance-bottom:0;mso-position-horizontal:absolute;mso-position-horizontal-relative:text;mso-position-vertical:absolute;mso-position-vertical-relative:text;mso-width-percent:0;mso-height-percent:0;mso-width-relative:margin;mso-height-relative:margin" from="20.65pt,64.4pt" to="125.5pt,124.85pt" o:gfxdata="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" strokecolor="#4472c4 [3204]" strokeweight=".5pt">
+                      <v:stroke joinstyle="miter"/>
+                    </v:line>
+                  </w:pict>
+                </mc:Fallback>
+              </mc:AlternateContent>
+            </w:r>
+            <w:r>
+              <w:rPr>
+                <w:noProof/>
+              </w:rPr>
+              <mc:AlternateContent>
+                <mc:Choice Requires="wps">
+                  <w:drawing>
+                    <wp:anchor distT="0" distB="0" distL="114300" distR="114300" simplePos="0" relativeHeight="251660288" behindDoc="0" locked="0" layoutInCell="1" allowOverlap="1" wp14:anchorId="789E5913" wp14:editId="7714ACFD">
+                      <wp:simplePos x="0" y="0"/>
+                      <wp:positionH relativeFrom="column">
+                        <wp:posOffset>840308</wp:posOffset>
+                      </wp:positionH>
+                      <wp:positionV relativeFrom="paragraph">
+                        <wp:posOffset>298729</wp:posOffset>
+                      </wp:positionV>
+                      <wp:extent cx="775411" cy="1272845"/>
+                      <wp:effectExtent l="0" t="0" r="24765" b="22860"/>
+                      <wp:wrapNone/>
+                      <wp:docPr id="20" name="Straight Connector 20"/>
+                      <wp:cNvGraphicFramePr/>
+                      <a:graphic xmlns:a="http://schemas.openxmlformats.org/drawingml/2006/main">
+                        <a:graphicData uri="http://schemas.microsoft.com/office/word/2010/wordprocessingShape">
+                          <wps:wsp>
+                            <wps:cNvCnPr/>
+                            <wps:spPr>
+                              <a:xfrm flipH="1" flipV="1">
+                                <a:off x="0" y="0"/>
+                                <a:ext cx="775411" cy="1272845"/>
+                              </a:xfrm>
+                              <a:prstGeom prst="line">
+                                <a:avLst/>
+                              </a:prstGeom>
+                            </wps:spPr>
+                            <wps:style>
+                              <a:lnRef idx="1">
+                                <a:schemeClr val="accent1"/>
+                              </a:lnRef>
+                              <a:fillRef idx="0">
+                                <a:schemeClr val="accent1"/>
+                              </a:fillRef>
+                              <a:effectRef idx="0">
+                                <a:schemeClr val="accent1"/>
+                              </a:effectRef>
+                              <a:fontRef idx="minor">
+                                <a:schemeClr val="tx1"/>
+                              </a:fontRef>
+                            </wps:style>
+                            <wps:bodyPr/>
+                          </wps:wsp>
+                        </a:graphicData>
+                      </a:graphic>
+                      <wp14:sizeRelH relativeFrom="margin">
+                        <wp14:pctWidth>0</wp14:pctWidth>
+                      </wp14:sizeRelH>
+                      <wp14:sizeRelV relativeFrom="margin">
+                        <wp14:pctHeight>0</wp14:pctHeight>
+                      </wp14:sizeRelV>
+                    </wp:anchor>
+                  </w:drawing>
+                </mc:Choice>
+                <mc:Fallback>
+                  <w:pict>
+                    <v:line w14:anchorId="0F9A285D" id="Straight Connector 20" o:spid="_x0000_s1026" style="position:absolute;flip:x y;z-index:251660288;visibility:visible;mso-wrap-style:square;mso-width-percent:0;mso-height-percent:0;mso-wrap-distance-left:9pt;mso-wrap-distance-top:0;mso-wrap-distance-right:9pt;mso-wrap-distance-bottom:0;mso-position-horizontal:absolute;mso-position-horizontal-relative:text;mso-position-vertical:absolute;mso-position-vertical-relative:text;mso-width-percent:0;mso-height-percent:0;mso-width-relative:margin;mso-height-relative:margin" from="66.15pt,23.5pt" to="127.2pt,123.7pt" o:gfxdata="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" strokecolor="#4472c4 [3204]" strokeweight=".5pt">
+                      <v:stroke joinstyle="miter"/>
+                    </v:line>
+                  </w:pict>
+                </mc:Fallback>
+              </mc:AlternateContent>
+            </w:r>
+            <w:r>
+              <w:drawing>
+                <wp:inline distT="0" distB="0" distL="0" distR="0" wp14:anchorId="3298F082" wp14:editId="242DCDB3">
+                  <wp:extent cx="2686790" cy="1617421"/>
+                  <wp:effectExtent l="0" t="0" r="0" b="1905"/>
+                  <wp:docPr id="18" name="Picture 18"/>
+                  <wp:cNvGraphicFramePr>
+                    <a:graphicFrameLocks xmlns:a="http://schemas.openxmlformats.org/drawingml/2006/main" noChangeAspect="1"/>
+                  </wp:cNvGraphicFramePr>
+                  <a:graphic xmlns:a="http://schemas.openxmlformats.org/drawingml/2006/main">
+                    <a:graphicData uri="http://schemas.openxmlformats.org/drawingml/2006/picture">
+                      <pic:pic xmlns:pic="http://schemas.openxmlformats.org/drawingml/2006/picture">
+                        <pic:nvPicPr>
+                          <pic:cNvPr id="1" name=""/>
+                          <pic:cNvPicPr/>
+                        </pic:nvPicPr>
+                        <pic:blipFill>
+                          <a:blip r:embed="rId10"/>
+                          <a:stretch>
+                            <a:fillRect/>
+                          </a:stretch>
+                        </pic:blipFill>
+                        <pic:spPr>
+                          <a:xfrm>
+                            <a:off x="0" y="0"/>
+                            <a:ext cx="2743033" cy="1651279"/>
+                          </a:xfrm>
+                          <a:prstGeom prst="rect">
+                            <a:avLst/>
+                          </a:prstGeom>
+                        </pic:spPr>
+                      </pic:pic>
+                    </a:graphicData>
+                  </a:graphic>
+                </wp:inline>
+              </w:drawing>
+            </w:r>
+          </w:p>
         </w:tc>
       </w:tr>
       <w:tr>
@@ -963,7 +1144,11 @@
           </w:tcPr>
           <w:p>
             <w:r>
-              <w:t>An analogue meter with forward power, and bargraph VSWR would be possible</w:t>
+              <w:lastRenderedPageBreak/>
+              <w:t xml:space="preserve">An analogue meter with forward power, and bargraph VSWR </w:t>
+            </w:r>
+            <w:r>
+              <w:t>is available.</w:t>
             </w:r>
           </w:p>
         </w:tc>
@@ -977,6 +1162,46 @@
                 <w:noProof/>
               </w:rPr>
             </w:pPr>
+            <w:r>
+              <w:rPr>
+                <w:noProof/>
+              </w:rPr>
+              <w:drawing>
+                <wp:inline distT="0" distB="0" distL="0" distR="0" wp14:anchorId="4BF72434" wp14:editId="4F60EB94">
+                  <wp:extent cx="2668709" cy="1607897"/>
+                  <wp:effectExtent l="0" t="0" r="0" b="0"/>
+                  <wp:docPr id="32" name="Picture 32"/>
+                  <wp:cNvGraphicFramePr>
+                    <a:graphicFrameLocks xmlns:a="http://schemas.openxmlformats.org/drawingml/2006/main" noChangeAspect="1"/>
+                  </wp:cNvGraphicFramePr>
+                  <a:graphic xmlns:a="http://schemas.openxmlformats.org/drawingml/2006/main">
+                    <a:graphicData uri="http://schemas.openxmlformats.org/drawingml/2006/picture">
+                      <pic:pic xmlns:pic="http://schemas.openxmlformats.org/drawingml/2006/picture">
+                        <pic:nvPicPr>
+                          <pic:cNvPr id="1" name=""/>
+                          <pic:cNvPicPr/>
+                        </pic:nvPicPr>
+                        <pic:blipFill>
+                          <a:blip r:embed="rId11"/>
+                          <a:stretch>
+                            <a:fillRect/>
+                          </a:stretch>
+                        </pic:blipFill>
+                        <pic:spPr>
+                          <a:xfrm>
+                            <a:off x="0" y="0"/>
+                            <a:ext cx="2714914" cy="1635735"/>
+                          </a:xfrm>
+                          <a:prstGeom prst="rect">
+                            <a:avLst/>
+                          </a:prstGeom>
+                        </pic:spPr>
+                      </pic:pic>
+                    </a:graphicData>
+                  </a:graphic>
+                </wp:inline>
+              </w:drawing>
+            </w:r>
           </w:p>
         </w:tc>
       </w:tr>
@@ -987,14 +1212,16 @@
           </w:tcPr>
           <w:p>
             <w:r>
-              <w:lastRenderedPageBreak/>
               <w:t>An engineering display with forward and revers</w:t>
             </w:r>
             <w:r>
               <w:t>e</w:t>
             </w:r>
             <w:r>
-              <w:t xml:space="preserve"> power and input voltages would also be possible</w:t>
+              <w:t xml:space="preserve"> power and input voltages </w:t>
+            </w:r>
+            <w:r>
+              <w:t>is also available.</w:t>
             </w:r>
           </w:p>
         </w:tc>
@@ -1004,612 +1231,47 @@
           </w:tcPr>
           <w:p>
             <w:r>
-              <w:rPr>
-                <w:noProof/>
-              </w:rPr>
-              <mc:AlternateContent>
-                <mc:Choice Requires="wpc">
-                  <w:drawing>
-                    <wp:inline distT="0" distB="0" distL="0" distR="0" wp14:anchorId="520E9736" wp14:editId="4A65D0ED">
-                      <wp:extent cx="2290971" cy="1326515"/>
-                      <wp:effectExtent l="0" t="0" r="0" b="6985"/>
-                      <wp:docPr id="24" name="Canvas 24"/>
-                      <wp:cNvGraphicFramePr>
-                        <a:graphicFrameLocks xmlns:a="http://schemas.openxmlformats.org/drawingml/2006/main" noChangeAspect="1"/>
-                      </wp:cNvGraphicFramePr>
-                      <a:graphic xmlns:a="http://schemas.openxmlformats.org/drawingml/2006/main">
-                        <a:graphicData uri="http://schemas.microsoft.com/office/word/2010/wordprocessingCanvas">
-                          <wpc:wpc>
-                            <wpc:bg>
-                              <a:solidFill>
-                                <a:prstClr val="white"/>
-                              </a:solidFill>
-                            </wpc:bg>
-                            <wpc:whole/>
-                            <wps:wsp>
-                              <wps:cNvPr id="21" name="Text Box 21"/>
-                              <wps:cNvSpPr txBox="1"/>
-                              <wps:spPr>
-                                <a:xfrm>
-                                  <a:off x="391203" y="577269"/>
-                                  <a:ext cx="1438910" cy="227330"/>
-                                </a:xfrm>
-                                <a:prstGeom prst="rect">
-                                  <a:avLst/>
-                                </a:prstGeom>
-                                <a:solidFill>
-                                  <a:schemeClr val="lt1"/>
-                                </a:solidFill>
-                                <a:ln w="6350">
-                                  <a:noFill/>
-                                </a:ln>
-                              </wps:spPr>
-                              <wps:txbx>
-                                <w:txbxContent>
-                                  <w:p>
-                                    <w:pPr>
-                                      <w:spacing w:after="0" w:line="240" w:lineRule="auto"/>
-                                    </w:pPr>
-                                    <w:r>
-                                      <w:t>Forward power (dBm)</w:t>
-                                    </w:r>
-                                  </w:p>
-                                </w:txbxContent>
-                              </wps:txbx>
-                              <wps:bodyPr rot="0" spcFirstLastPara="0" vertOverflow="overflow" horzOverflow="overflow" vert="horz" wrap="none" lIns="91440" tIns="0" rIns="91440" bIns="0" numCol="1" spcCol="0" rtlCol="0" fromWordArt="0" anchor="ctr" anchorCtr="0" forceAA="0" compatLnSpc="1">
-                                <a:prstTxWarp prst="textNoShape">
-                                  <a:avLst/>
-                                </a:prstTxWarp>
-                                <a:noAutofit/>
-                              </wps:bodyPr>
-                            </wps:wsp>
-                            <wps:wsp>
-                              <wps:cNvPr id="25" name="Text Box 25"/>
-                              <wps:cNvSpPr txBox="1"/>
-                              <wps:spPr>
-                                <a:xfrm>
-                                  <a:off x="1821485" y="577269"/>
-                                  <a:ext cx="416966" cy="242033"/>
-                                </a:xfrm>
-                                <a:prstGeom prst="rect">
-                                  <a:avLst/>
-                                </a:prstGeom>
-                                <a:solidFill>
-                                  <a:schemeClr val="lt1"/>
-                                </a:solidFill>
-                                <a:ln w="6350">
-                                  <a:solidFill>
-                                    <a:prstClr val="black"/>
-                                  </a:solidFill>
-                                </a:ln>
-                              </wps:spPr>
-                              <wps:txbx>
-                                <w:txbxContent>
-                                  <w:p>
-                                    <w:r>
-                                      <w:t>33.2</w:t>
-                                    </w:r>
-                                  </w:p>
-                                </w:txbxContent>
-                              </wps:txbx>
-                              <wps:bodyPr rot="0" spcFirstLastPara="0" vertOverflow="overflow" horzOverflow="overflow" vert="horz" wrap="square" lIns="36000" tIns="0" rIns="36000" bIns="0" numCol="1" spcCol="0" rtlCol="0" fromWordArt="0" anchor="ctr" anchorCtr="0" forceAA="0" compatLnSpc="1">
-                                <a:prstTxWarp prst="textNoShape">
-                                  <a:avLst/>
-                                </a:prstTxWarp>
-                                <a:noAutofit/>
-                              </wps:bodyPr>
-                            </wps:wsp>
-                            <wps:wsp>
-                              <wps:cNvPr id="26" name="Text Box 21"/>
-                              <wps:cNvSpPr txBox="1"/>
-                              <wps:spPr>
-                                <a:xfrm>
-                                  <a:off x="391103" y="852999"/>
-                                  <a:ext cx="1414145" cy="227330"/>
-                                </a:xfrm>
-                                <a:prstGeom prst="rect">
-                                  <a:avLst/>
-                                </a:prstGeom>
-                                <a:solidFill>
-                                  <a:schemeClr val="lt1"/>
-                                </a:solidFill>
-                                <a:ln w="6350">
-                                  <a:noFill/>
-                                </a:ln>
-                              </wps:spPr>
-                              <wps:txbx>
-                                <w:txbxContent>
-                                  <w:p>
-                                    <w:pPr>
-                                      <w:spacing w:line="256" w:lineRule="auto"/>
-                                      <w:rPr>
-                                        <w:sz w:val="24"/>
-                                        <w:szCs w:val="24"/>
-                                      </w:rPr>
-                                    </w:pPr>
-                                    <w:r>
-                                      <w:rPr>
-                                        <w:rFonts w:ascii="Calibri" w:eastAsia="Calibri" w:hAnsi="Calibri"/>
-                                      </w:rPr>
-                                      <w:t>Reverse power (dBm)</w:t>
-                                    </w:r>
-                                  </w:p>
-                                </w:txbxContent>
-                              </wps:txbx>
-                              <wps:bodyPr rot="0" spcFirstLastPara="0" vert="horz" wrap="none" lIns="91440" tIns="0" rIns="91440" bIns="0" numCol="1" spcCol="0" rtlCol="0" fromWordArt="0" anchor="ctr" anchorCtr="0" forceAA="0" compatLnSpc="1">
-                                <a:prstTxWarp prst="textNoShape">
-                                  <a:avLst/>
-                                </a:prstTxWarp>
-                                <a:noAutofit/>
-                              </wps:bodyPr>
-                            </wps:wsp>
-                            <wps:wsp>
-                              <wps:cNvPr id="27" name="Text Box 25"/>
-                              <wps:cNvSpPr txBox="1"/>
-                              <wps:spPr>
-                                <a:xfrm>
-                                  <a:off x="1821843" y="852999"/>
-                                  <a:ext cx="416560" cy="241935"/>
-                                </a:xfrm>
-                                <a:prstGeom prst="rect">
-                                  <a:avLst/>
-                                </a:prstGeom>
-                                <a:solidFill>
-                                  <a:schemeClr val="lt1"/>
-                                </a:solidFill>
-                                <a:ln w="6350">
-                                  <a:solidFill>
-                                    <a:prstClr val="black"/>
-                                  </a:solidFill>
-                                </a:ln>
-                              </wps:spPr>
-                              <wps:txbx>
-                                <w:txbxContent>
-                                  <w:p>
-                                    <w:pPr>
-                                      <w:spacing w:line="256" w:lineRule="auto"/>
-                                      <w:rPr>
-                                        <w:sz w:val="24"/>
-                                        <w:szCs w:val="24"/>
-                                      </w:rPr>
-                                    </w:pPr>
-                                    <w:r>
-                                      <w:rPr>
-                                        <w:sz w:val="24"/>
-                                        <w:szCs w:val="24"/>
-                                      </w:rPr>
-                                      <w:t>14.9</w:t>
-                                    </w:r>
-                                  </w:p>
-                                </w:txbxContent>
-                              </wps:txbx>
-                              <wps:bodyPr rot="0" spcFirstLastPara="0" vert="horz" wrap="square" lIns="36000" tIns="0" rIns="36000" bIns="0" numCol="1" spcCol="0" rtlCol="0" fromWordArt="0" anchor="ctr" anchorCtr="0" forceAA="0" compatLnSpc="1">
-                                <a:prstTxWarp prst="textNoShape">
-                                  <a:avLst/>
-                                </a:prstTxWarp>
-                                <a:noAutofit/>
-                              </wps:bodyPr>
-                            </wps:wsp>
-                            <wps:wsp>
-                              <wps:cNvPr id="28" name="Text Box 21"/>
-                              <wps:cNvSpPr txBox="1"/>
-                              <wps:spPr>
-                                <a:xfrm>
-                                  <a:off x="398718" y="26385"/>
-                                  <a:ext cx="1114425" cy="227330"/>
-                                </a:xfrm>
-                                <a:prstGeom prst="rect">
-                                  <a:avLst/>
-                                </a:prstGeom>
-                                <a:solidFill>
-                                  <a:schemeClr val="lt1"/>
-                                </a:solidFill>
-                                <a:ln w="6350">
-                                  <a:noFill/>
-                                </a:ln>
-                              </wps:spPr>
-                              <wps:txbx>
-                                <w:txbxContent>
-                                  <w:p>
-                                    <w:pPr>
-                                      <w:spacing w:line="256" w:lineRule="auto"/>
-                                      <w:rPr>
-                                        <w:sz w:val="24"/>
-                                        <w:szCs w:val="24"/>
-                                      </w:rPr>
-                                    </w:pPr>
-                                    <w:r>
-                                      <w:rPr>
-                                        <w:rFonts w:ascii="Calibri" w:eastAsia="Calibri" w:hAnsi="Calibri"/>
-                                      </w:rPr>
-                                      <w:t>Forward voltage</w:t>
-                                    </w:r>
-                                  </w:p>
-                                </w:txbxContent>
-                              </wps:txbx>
-                              <wps:bodyPr rot="0" spcFirstLastPara="0" vert="horz" wrap="none" lIns="91440" tIns="0" rIns="91440" bIns="0" numCol="1" spcCol="0" rtlCol="0" fromWordArt="0" anchor="ctr" anchorCtr="0" forceAA="0" compatLnSpc="1">
-                                <a:prstTxWarp prst="textNoShape">
-                                  <a:avLst/>
-                                </a:prstTxWarp>
-                                <a:noAutofit/>
-                              </wps:bodyPr>
-                            </wps:wsp>
-                            <wps:wsp>
-                              <wps:cNvPr id="29" name="Text Box 25"/>
-                              <wps:cNvSpPr txBox="1"/>
-                              <wps:spPr>
-                                <a:xfrm>
-                                  <a:off x="1829474" y="26385"/>
-                                  <a:ext cx="416560" cy="241935"/>
-                                </a:xfrm>
-                                <a:prstGeom prst="rect">
-                                  <a:avLst/>
-                                </a:prstGeom>
-                                <a:solidFill>
-                                  <a:schemeClr val="lt1"/>
-                                </a:solidFill>
-                                <a:ln w="6350">
-                                  <a:solidFill>
-                                    <a:prstClr val="black"/>
-                                  </a:solidFill>
-                                </a:ln>
-                              </wps:spPr>
-                              <wps:txbx>
-                                <w:txbxContent>
-                                  <w:p>
-                                    <w:pPr>
-                                      <w:spacing w:line="256" w:lineRule="auto"/>
-                                      <w:rPr>
-                                        <w:sz w:val="24"/>
-                                        <w:szCs w:val="24"/>
-                                      </w:rPr>
-                                    </w:pPr>
-                                    <w:r>
-                                      <w:rPr>
-                                        <w:rFonts w:ascii="Calibri" w:eastAsia="Calibri" w:hAnsi="Calibri"/>
-                                      </w:rPr>
-                                      <w:t>1.25</w:t>
-                                    </w:r>
-                                  </w:p>
-                                </w:txbxContent>
-                              </wps:txbx>
-                              <wps:bodyPr rot="0" spcFirstLastPara="0" vert="horz" wrap="square" lIns="36000" tIns="0" rIns="36000" bIns="0" numCol="1" spcCol="0" rtlCol="0" fromWordArt="0" anchor="ctr" anchorCtr="0" forceAA="0" compatLnSpc="1">
-                                <a:prstTxWarp prst="textNoShape">
-                                  <a:avLst/>
-                                </a:prstTxWarp>
-                                <a:noAutofit/>
-                              </wps:bodyPr>
-                            </wps:wsp>
-                            <wps:wsp>
-                              <wps:cNvPr id="30" name="Text Box 21"/>
-                              <wps:cNvSpPr txBox="1"/>
-                              <wps:spPr>
-                                <a:xfrm>
-                                  <a:off x="398718" y="324200"/>
-                                  <a:ext cx="1089660" cy="227330"/>
-                                </a:xfrm>
-                                <a:prstGeom prst="rect">
-                                  <a:avLst/>
-                                </a:prstGeom>
-                                <a:solidFill>
-                                  <a:schemeClr val="lt1"/>
-                                </a:solidFill>
-                                <a:ln w="6350">
-                                  <a:noFill/>
-                                </a:ln>
-                              </wps:spPr>
-                              <wps:txbx>
-                                <w:txbxContent>
-                                  <w:p>
-                                    <w:pPr>
-                                      <w:spacing w:line="254" w:lineRule="auto"/>
-                                      <w:rPr>
-                                        <w:sz w:val="24"/>
-                                        <w:szCs w:val="24"/>
-                                      </w:rPr>
-                                    </w:pPr>
-                                    <w:r>
-                                      <w:rPr>
-                                        <w:rFonts w:ascii="Calibri" w:eastAsia="Calibri" w:hAnsi="Calibri"/>
-                                      </w:rPr>
-                                      <w:t>Reverse voltage</w:t>
-                                    </w:r>
-                                  </w:p>
-                                </w:txbxContent>
-                              </wps:txbx>
-                              <wps:bodyPr rot="0" spcFirstLastPara="0" vert="horz" wrap="none" lIns="91440" tIns="0" rIns="91440" bIns="0" numCol="1" spcCol="0" rtlCol="0" fromWordArt="0" anchor="ctr" anchorCtr="0" forceAA="0" compatLnSpc="1">
-                                <a:prstTxWarp prst="textNoShape">
-                                  <a:avLst/>
-                                </a:prstTxWarp>
-                                <a:noAutofit/>
-                              </wps:bodyPr>
-                            </wps:wsp>
-                            <wps:wsp>
-                              <wps:cNvPr id="31" name="Text Box 25"/>
-                              <wps:cNvSpPr txBox="1"/>
-                              <wps:spPr>
-                                <a:xfrm>
-                                  <a:off x="1830109" y="324200"/>
-                                  <a:ext cx="415925" cy="241935"/>
-                                </a:xfrm>
-                                <a:prstGeom prst="rect">
-                                  <a:avLst/>
-                                </a:prstGeom>
-                                <a:solidFill>
-                                  <a:schemeClr val="lt1"/>
-                                </a:solidFill>
-                                <a:ln w="6350">
-                                  <a:solidFill>
-                                    <a:prstClr val="black"/>
-                                  </a:solidFill>
-                                </a:ln>
-                              </wps:spPr>
-                              <wps:txbx>
-                                <w:txbxContent>
-                                  <w:p>
-                                    <w:pPr>
-                                      <w:spacing w:line="254" w:lineRule="auto"/>
-                                      <w:rPr>
-                                        <w:sz w:val="24"/>
-                                        <w:szCs w:val="24"/>
-                                      </w:rPr>
-                                    </w:pPr>
-                                    <w:r>
-                                      <w:rPr>
-                                        <w:sz w:val="24"/>
-                                        <w:szCs w:val="24"/>
-                                      </w:rPr>
-                                      <w:t>0.06</w:t>
-                                    </w:r>
-                                  </w:p>
-                                </w:txbxContent>
-                              </wps:txbx>
-                              <wps:bodyPr rot="0" spcFirstLastPara="0" vert="horz" wrap="square" lIns="36000" tIns="0" rIns="36000" bIns="0" numCol="1" spcCol="0" rtlCol="0" fromWordArt="0" anchor="ctr" anchorCtr="0" forceAA="0" compatLnSpc="1">
-                                <a:prstTxWarp prst="textNoShape">
-                                  <a:avLst/>
-                                </a:prstTxWarp>
-                                <a:noAutofit/>
-                              </wps:bodyPr>
-                            </wps:wsp>
-                            <wps:wsp>
-                              <wps:cNvPr id="23" name="Text Box 23"/>
-                              <wps:cNvSpPr txBox="1"/>
-                              <wps:spPr>
-                                <a:xfrm>
-                                  <a:off x="137575" y="1051536"/>
-                                  <a:ext cx="637835" cy="234086"/>
-                                </a:xfrm>
-                                <a:prstGeom prst="rect">
-                                  <a:avLst/>
-                                </a:prstGeom>
-                                <a:solidFill>
-                                  <a:schemeClr val="accent1"/>
-                                </a:solidFill>
-                                <a:ln w="6350">
-                                  <a:solidFill>
-                                    <a:prstClr val="black"/>
-                                  </a:solidFill>
-                                </a:ln>
-                              </wps:spPr>
-                              <wps:txbx>
-                                <w:txbxContent>
-                                  <w:p>
-                                    <w:pPr>
-                                      <w:rPr>
-                                        <w:color w:val="FFFFFF" w:themeColor="background1"/>
-                                      </w:rPr>
-                                    </w:pPr>
-                                    <w:r>
-                                      <w:rPr>
-                                        <w:color w:val="FFFFFF" w:themeColor="background1"/>
-                                      </w:rPr>
-                                      <w:t>Display</w:t>
-                                    </w:r>
-                                  </w:p>
-                                </w:txbxContent>
-                              </wps:txbx>
-                              <wps:bodyPr rot="0" spcFirstLastPara="0" vertOverflow="overflow" horzOverflow="overflow" vert="horz" wrap="square" lIns="91440" tIns="0" rIns="91440" bIns="0" numCol="1" spcCol="0" rtlCol="0" fromWordArt="0" anchor="ctr" anchorCtr="0" forceAA="0" compatLnSpc="1">
-                                <a:prstTxWarp prst="textNoShape">
-                                  <a:avLst/>
-                                </a:prstTxWarp>
-                                <a:noAutofit/>
-                              </wps:bodyPr>
-                            </wps:wsp>
-                          </wpc:wpc>
-                        </a:graphicData>
-                      </a:graphic>
-                    </wp:inline>
-                  </w:drawing>
-                </mc:Choice>
-                <mc:Fallback>
-                  <w:pict>
-                    <v:group w14:anchorId="520E9736" id="Canvas 24" o:spid="_x0000_s1044" editas="canvas" style="width:180.4pt;height:104.45pt;mso-position-horizontal-relative:char;mso-position-vertical-relative:line" coordsize="22904,13265" o:gfxdata="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">
-                      <v:shape id="_x0000_s1045" type="#_x0000_t75" style="position:absolute;width:22904;height:13265;visibility:visible;mso-wrap-style:square" filled="t">
-                        <v:fill o:detectmouseclick="t"/>
-                        <v:path o:connecttype="none"/>
-                      </v:shape>
-                      <v:shape id="Text Box 21" o:spid="_x0000_s1046" type="#_x0000_t202" style="position:absolute;left:3912;top:5772;width:14389;height:2273;visibility:visible;mso-wrap-style:none;v-text-anchor:middle" o:gfxdata="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" fillcolor="white [3201]" stroked="f" strokeweight=".5pt">
-                        <v:textbox inset=",0,,0">
-                          <w:txbxContent>
-                            <w:p>
-                              <w:pPr>
-                                <w:spacing w:after="0" w:line="240" w:lineRule="auto"/>
-                              </w:pPr>
-                              <w:r>
-                                <w:t>Forward power (dBm)</w:t>
-                              </w:r>
-                            </w:p>
-                          </w:txbxContent>
-                        </v:textbox>
-                      </v:shape>
-                      <v:shape id="Text Box 25" o:spid="_x0000_s1047" type="#_x0000_t202" style="position:absolute;left:18214;top:5772;width:4170;height:2421;visibility:visible;mso-wrap-style:square;v-text-anchor:middle" o:gfxdata="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" fillcolor="white [3201]" strokeweight=".5pt">
-                        <v:textbox inset="1mm,0,1mm,0">
-                          <w:txbxContent>
-                            <w:p>
-                              <w:r>
-                                <w:t>33.2</w:t>
-                              </w:r>
-                            </w:p>
-                          </w:txbxContent>
-                        </v:textbox>
-                      </v:shape>
-                      <v:shape id="Text Box 21" o:spid="_x0000_s1048" type="#_x0000_t202" style="position:absolute;left:3911;top:8529;width:14141;height:2274;visibility:visible;mso-wrap-style:none;v-text-anchor:middle" o:gfxdata="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" fillcolor="white [3201]" stroked="f" strokeweight=".5pt">
-                        <v:textbox inset=",0,,0">
-                          <w:txbxContent>
-                            <w:p>
-                              <w:pPr>
-                                <w:spacing w:line="256" w:lineRule="auto"/>
-                                <w:rPr>
-                                  <w:sz w:val="24"/>
-                                  <w:szCs w:val="24"/>
-                                </w:rPr>
-                              </w:pPr>
-                              <w:r>
-                                <w:rPr>
-                                  <w:rFonts w:ascii="Calibri" w:eastAsia="Calibri" w:hAnsi="Calibri"/>
-                                </w:rPr>
-                                <w:t>Reverse power (dBm)</w:t>
-                              </w:r>
-                            </w:p>
-                          </w:txbxContent>
-                        </v:textbox>
-                      </v:shape>
-                      <v:shape id="Text Box 25" o:spid="_x0000_s1049" type="#_x0000_t202" style="position:absolute;left:18218;top:8529;width:4166;height:2420;visibility:visible;mso-wrap-style:square;v-text-anchor:middle" o:gfxdata="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" fillcolor="white [3201]" strokeweight=".5pt">
-                        <v:textbox inset="1mm,0,1mm,0">
-                          <w:txbxContent>
-                            <w:p>
-                              <w:pPr>
-                                <w:spacing w:line="256" w:lineRule="auto"/>
-                                <w:rPr>
-                                  <w:sz w:val="24"/>
-                                  <w:szCs w:val="24"/>
-                                </w:rPr>
-                              </w:pPr>
-                              <w:r>
-                                <w:rPr>
-                                  <w:sz w:val="24"/>
-                                  <w:szCs w:val="24"/>
-                                </w:rPr>
-                                <w:t>14.9</w:t>
-                              </w:r>
-                            </w:p>
-                          </w:txbxContent>
-                        </v:textbox>
-                      </v:shape>
-                      <v:shape id="Text Box 21" o:spid="_x0000_s1050" type="#_x0000_t202" style="position:absolute;left:3987;top:263;width:11144;height:2274;visibility:visible;mso-wrap-style:none;v-text-anchor:middle" o:gfxdata="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" fillcolor="white [3201]" stroked="f" strokeweight=".5pt">
-                        <v:textbox inset=",0,,0">
-                          <w:txbxContent>
-                            <w:p>
-                              <w:pPr>
-                                <w:spacing w:line="256" w:lineRule="auto"/>
-                                <w:rPr>
-                                  <w:sz w:val="24"/>
-                                  <w:szCs w:val="24"/>
-                                </w:rPr>
-                              </w:pPr>
-                              <w:r>
-                                <w:rPr>
-                                  <w:rFonts w:ascii="Calibri" w:eastAsia="Calibri" w:hAnsi="Calibri"/>
-                                </w:rPr>
-                                <w:t>Forward voltage</w:t>
-                              </w:r>
-                            </w:p>
-                          </w:txbxContent>
-                        </v:textbox>
-                      </v:shape>
-                      <v:shape id="Text Box 25" o:spid="_x0000_s1051" type="#_x0000_t202" style="position:absolute;left:18294;top:263;width:4166;height:2420;visibility:visible;mso-wrap-style:square;v-text-anchor:middle" o:gfxdata="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" fillcolor="white [3201]" strokeweight=".5pt">
-                        <v:textbox inset="1mm,0,1mm,0">
-                          <w:txbxContent>
-                            <w:p>
-                              <w:pPr>
-                                <w:spacing w:line="256" w:lineRule="auto"/>
-                                <w:rPr>
-                                  <w:sz w:val="24"/>
-                                  <w:szCs w:val="24"/>
-                                </w:rPr>
-                              </w:pPr>
-                              <w:r>
-                                <w:rPr>
-                                  <w:rFonts w:ascii="Calibri" w:eastAsia="Calibri" w:hAnsi="Calibri"/>
-                                </w:rPr>
-                                <w:t>1.25</w:t>
-                              </w:r>
-                            </w:p>
-                          </w:txbxContent>
-                        </v:textbox>
-                      </v:shape>
-                      <v:shape id="Text Box 21" o:spid="_x0000_s1052" type="#_x0000_t202" style="position:absolute;left:3987;top:3242;width:10896;height:2273;visibility:visible;mso-wrap-style:none;v-text-anchor:middle" o:gfxdata="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" fillcolor="white [3201]" stroked="f" strokeweight=".5pt">
-                        <v:textbox inset=",0,,0">
-                          <w:txbxContent>
-                            <w:p>
-                              <w:pPr>
-                                <w:spacing w:line="254" w:lineRule="auto"/>
-                                <w:rPr>
-                                  <w:sz w:val="24"/>
-                                  <w:szCs w:val="24"/>
-                                </w:rPr>
-                              </w:pPr>
-                              <w:r>
-                                <w:rPr>
-                                  <w:rFonts w:ascii="Calibri" w:eastAsia="Calibri" w:hAnsi="Calibri"/>
-                                </w:rPr>
-                                <w:t>Reverse voltage</w:t>
-                              </w:r>
-                            </w:p>
-                          </w:txbxContent>
-                        </v:textbox>
-                      </v:shape>
-                      <v:shape id="Text Box 25" o:spid="_x0000_s1053" type="#_x0000_t202" style="position:absolute;left:18301;top:3242;width:4159;height:2419;visibility:visible;mso-wrap-style:square;v-text-anchor:middle" o:gfxdata="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" fillcolor="white [3201]" strokeweight=".5pt">
-                        <v:textbox inset="1mm,0,1mm,0">
-                          <w:txbxContent>
-                            <w:p>
-                              <w:pPr>
-                                <w:spacing w:line="254" w:lineRule="auto"/>
-                                <w:rPr>
-                                  <w:sz w:val="24"/>
-                                  <w:szCs w:val="24"/>
-                                </w:rPr>
-                              </w:pPr>
-                              <w:r>
-                                <w:rPr>
-                                  <w:sz w:val="24"/>
-                                  <w:szCs w:val="24"/>
-                                </w:rPr>
-                                <w:t>0.06</w:t>
-                              </w:r>
-                            </w:p>
-                          </w:txbxContent>
-                        </v:textbox>
-                      </v:shape>
-                      <v:shape id="Text Box 23" o:spid="_x0000_s1054" type="#_x0000_t202" style="position:absolute;left:1375;top:10515;width:6379;height:2341;visibility:visible;mso-wrap-style:square;v-text-anchor:middle" o:gfxdata="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" fillcolor="#4472c4 [3204]" strokeweight=".5pt">
-                        <v:textbox inset=",0,,0">
-                          <w:txbxContent>
-                            <w:p>
-                              <w:pPr>
-                                <w:rPr>
-                                  <w:color w:val="FFFFFF" w:themeColor="background1"/>
-                                </w:rPr>
-                              </w:pPr>
-                              <w:r>
-                                <w:rPr>
-                                  <w:color w:val="FFFFFF" w:themeColor="background1"/>
-                                </w:rPr>
-                                <w:t>Display</w:t>
-                              </w:r>
-                            </w:p>
-                          </w:txbxContent>
-                        </v:textbox>
-                      </v:shape>
-                      <w10:anchorlock/>
-                    </v:group>
-                  </w:pict>
-                </mc:Fallback>
-              </mc:AlternateContent>
+              <w:drawing>
+                <wp:inline distT="0" distB="0" distL="0" distR="0" wp14:anchorId="0FAF5995" wp14:editId="6E02CECE">
+                  <wp:extent cx="2706624" cy="1633424"/>
+                  <wp:effectExtent l="0" t="0" r="0" b="5080"/>
+                  <wp:docPr id="33" name="Picture 33"/>
+                  <wp:cNvGraphicFramePr>
+                    <a:graphicFrameLocks xmlns:a="http://schemas.openxmlformats.org/drawingml/2006/main" noChangeAspect="1"/>
+                  </wp:cNvGraphicFramePr>
+                  <a:graphic xmlns:a="http://schemas.openxmlformats.org/drawingml/2006/main">
+                    <a:graphicData uri="http://schemas.openxmlformats.org/drawingml/2006/picture">
+                      <pic:pic xmlns:pic="http://schemas.openxmlformats.org/drawingml/2006/picture">
+                        <pic:nvPicPr>
+                          <pic:cNvPr id="1" name=""/>
+                          <pic:cNvPicPr/>
+                        </pic:nvPicPr>
+                        <pic:blipFill>
+                          <a:blip r:embed="rId12"/>
+                          <a:stretch>
+                            <a:fillRect/>
+                          </a:stretch>
+                        </pic:blipFill>
+                        <pic:spPr>
+                          <a:xfrm>
+                            <a:off x="0" y="0"/>
+                            <a:ext cx="2797347" cy="1688175"/>
+                          </a:xfrm>
+                          <a:prstGeom prst="rect">
+                            <a:avLst/>
+                          </a:prstGeom>
+                        </pic:spPr>
+                      </pic:pic>
+                    </a:graphicData>
+                  </a:graphic>
+                </wp:inline>
+              </w:drawing>
             </w:r>
           </w:p>
         </w:tc>
       </w:tr>
     </w:tbl>
+    <w:p/>
     <w:p>
       <w:r>
         <w:t xml:space="preserve">We </w:t>
@@ -1621,19 +1283,13 @@
         <w:t>immediate</w:t>
       </w:r>
       <w:r>
-        <w:t xml:space="preserve"> or peak reading; or can </w:t>
-      </w:r>
-      <w:r>
-        <w:t>both</w:t>
-      </w:r>
-      <w:r>
-        <w:t xml:space="preserve"> be display</w:t>
-      </w:r>
-      <w:r>
-        <w:t>ed at the same time?</w:t>
-      </w:r>
-      <w:r>
-        <w:t xml:space="preserve"> And several power scales needed. Suggest for linear power, have scales of </w:t>
+        <w:t xml:space="preserve"> or peak reading</w:t>
+      </w:r>
+      <w:r>
+        <w:t xml:space="preserve">. </w:t>
+      </w:r>
+      <w:r>
+        <w:t xml:space="preserve">And several power scales needed. Suggest for linear power, have scales of </w:t>
       </w:r>
       <w:r>
         <w:t>2W/</w:t>
@@ -1647,15 +1303,13 @@
     </w:p>
     <w:p>
       <w:r>
-        <w:t xml:space="preserve">For each display: have a bitmap background with </w:t>
-      </w:r>
-      <w:proofErr w:type="spellStart"/>
-      <w:r>
-        <w:t>Nextion</w:t>
-      </w:r>
-      <w:proofErr w:type="spellEnd"/>
-      <w:r>
-        <w:t xml:space="preserve"> drawn bars. That seems to work OK.</w:t>
+        <w:t xml:space="preserve">For each display: have a bitmap background with Nextion drawn bars. </w:t>
+      </w:r>
+      <w:r>
+        <w:t xml:space="preserve">Use draw.io to draw the backgrounds, then export a bitmap of the right size. </w:t>
+      </w:r>
+      <w:r>
+        <w:t>That seems to work OK.</w:t>
       </w:r>
     </w:p>
     <w:p>
@@ -1671,7 +1325,10 @@
     </w:p>
     <w:p>
       <w:r>
-        <w:t>16ms timer tick</w:t>
+        <w:t>20</w:t>
+      </w:r>
+      <w:r>
+        <w:t>ms timer tick</w:t>
       </w:r>
     </w:p>
     <w:p>
@@ -1685,18 +1342,21 @@
         <w:t xml:space="preserve">ay every ms read one new input. So I will need a CR filter to hold peaks with a time constant of ~5ms. </w:t>
       </w:r>
       <w:r>
-        <w:t>Within a 16ms period</w:t>
-      </w:r>
-    </w:p>
-    <w:p>
-      <w:r>
-        <w:t>h/w driver reads voltages and every 16ms calculates</w:t>
+        <w:t xml:space="preserve">Every 1ms the </w:t>
+      </w:r>
+      <w:r>
+        <w:t xml:space="preserve">h/w driver reads voltages and every </w:t>
+      </w:r>
+      <w:r>
+        <w:t>20</w:t>
+      </w:r>
+      <w:r>
+        <w:t>ms calculates</w:t>
       </w:r>
       <w:r>
         <w:t xml:space="preserve"> parameters, then updates display</w:t>
       </w:r>
     </w:p>
-    <w:p/>
     <w:p>
       <w:pPr>
         <w:pStyle w:val="Heading2"/>
@@ -1721,26 +1381,16 @@
       </w:r>
     </w:p>
     <w:p>
-      <w:proofErr w:type="spellStart"/>
-      <w:r>
-        <w:t>Logamp</w:t>
-      </w:r>
-      <w:proofErr w:type="spellEnd"/>
-      <w:r>
-        <w:t xml:space="preserve"> output voltage = (5*reading/1024)/1.66</w:t>
+      <w:r>
+        <w:t>Logamp output voltage = (5*reading/1024)/1.66</w:t>
       </w:r>
       <w:r>
         <w:t>6</w:t>
       </w:r>
     </w:p>
     <w:p>
-      <w:proofErr w:type="spellStart"/>
-      <w:r>
-        <w:t>Logamp</w:t>
-      </w:r>
-      <w:proofErr w:type="spellEnd"/>
-      <w:r>
-        <w:t xml:space="preserve"> output voltage</w:t>
+      <w:r>
+        <w:t>Logamp output voltage</w:t>
       </w:r>
       <w:r>
         <w:t xml:space="preserve"> rises by 2</w:t>
@@ -1775,15 +1425,7 @@
         <w:t>42.75</w:t>
       </w:r>
       <w:r>
-        <w:t>*</w:t>
-      </w:r>
-      <w:proofErr w:type="spellStart"/>
-      <w:r>
-        <w:t>logamp</w:t>
-      </w:r>
-      <w:proofErr w:type="spellEnd"/>
-      <w:r>
-        <w:t xml:space="preserve"> output voltage</w:t>
+        <w:t>*logamp output voltage</w:t>
       </w:r>
     </w:p>
     <w:p>
@@ -1859,17 +1501,1404 @@
     </w:p>
     <w:p>
       <w:r>
-        <w:t xml:space="preserve">Be aware that the </w:t>
-      </w:r>
-      <w:proofErr w:type="spellStart"/>
-      <w:r>
-        <w:t>Nextion</w:t>
-      </w:r>
-      <w:proofErr w:type="spellEnd"/>
-      <w:r>
-        <w:t xml:space="preserve"> display takes time to draw bars!</w:t>
-      </w:r>
-    </w:p>
+        <w:t>Be aware that the Nextion display takes time to draw bars!</w:t>
+      </w:r>
+    </w:p>
+    <w:p>
+      <w:r>
+        <w:t xml:space="preserve">A discovery on this project has been that the </w:t>
+      </w:r>
+      <w:r>
+        <w:t>N</w:t>
+      </w:r>
+      <w:r>
+        <w:t xml:space="preserve">extion library stalls the processor </w:t>
+      </w:r>
+      <w:r>
+        <w:t>in the calls to nexloop(). When redawing the display this stalls for 40ms and apparently when dra</w:t>
+      </w:r>
+      <w:r>
+        <w:t>w</w:t>
+      </w:r>
+      <w:r>
+        <w:t xml:space="preserve">ing a line stalls for 80ms. </w:t>
+      </w:r>
+    </w:p>
+    <w:p/>
+    <w:p>
+      <w:pPr>
+        <w:pStyle w:val="Heading1"/>
+      </w:pPr>
+      <w:r>
+        <w:t>Software Build Instructions</w:t>
+      </w:r>
+    </w:p>
+    <w:p>
+      <w:pPr>
+        <w:pStyle w:val="Heading1"/>
+      </w:pPr>
+      <w:r>
+        <w:t>Install the Arduino IDE</w:t>
+      </w:r>
+    </w:p>
+    <w:p>
+      <w:r>
+        <w:t xml:space="preserve">The Arduino IDE is downloaded from the Arduino web page. The download links are on this page: </w:t>
+      </w:r>
+    </w:p>
+    <w:p>
+      <w:hyperlink r:id="rId13" w:history="1">
+        <w:r>
+          <w:rPr>
+            <w:rStyle w:val="Hyperlink"/>
+          </w:rPr>
+          <w:t>https://www.arduino.cc/en/Main/Software</w:t>
+        </w:r>
+      </w:hyperlink>
+    </w:p>
+    <w:p>
+      <w:r>
+        <w:t>Download and install the IDE. When you run it for the first time, it will look something like:</w:t>
+      </w:r>
+    </w:p>
+    <w:p>
+      <w:r>
+        <w:rPr>
+          <w:noProof/>
+          <w:lang w:eastAsia="en-GB"/>
+        </w:rPr>
+        <w:drawing>
+          <wp:inline distT="0" distB="0" distL="0" distR="0" wp14:anchorId="1865AE1B" wp14:editId="0FD510A3">
+            <wp:extent cx="3895818" cy="3942355"/>
+            <wp:effectExtent l="0" t="0" r="0" b="1270"/>
+            <wp:docPr id="34" name="Picture 34"/>
+            <wp:cNvGraphicFramePr>
+              <a:graphicFrameLocks xmlns:a="http://schemas.openxmlformats.org/drawingml/2006/main" noChangeAspect="1"/>
+            </wp:cNvGraphicFramePr>
+            <a:graphic xmlns:a="http://schemas.openxmlformats.org/drawingml/2006/main">
+              <a:graphicData uri="http://schemas.openxmlformats.org/drawingml/2006/picture">
+                <pic:pic xmlns:pic="http://schemas.openxmlformats.org/drawingml/2006/picture">
+                  <pic:nvPicPr>
+                    <pic:cNvPr id="1" name=""/>
+                    <pic:cNvPicPr/>
+                  </pic:nvPicPr>
+                  <pic:blipFill>
+                    <a:blip r:embed="rId14"/>
+                    <a:stretch>
+                      <a:fillRect/>
+                    </a:stretch>
+                  </pic:blipFill>
+                  <pic:spPr>
+                    <a:xfrm>
+                      <a:off x="0" y="0"/>
+                      <a:ext cx="3898668" cy="3945239"/>
+                    </a:xfrm>
+                    <a:prstGeom prst="rect">
+                      <a:avLst/>
+                    </a:prstGeom>
+                  </pic:spPr>
+                </pic:pic>
+              </a:graphicData>
+            </a:graphic>
+          </wp:inline>
+        </w:drawing>
+      </w:r>
+    </w:p>
+    <w:p>
+      <w:r>
+        <w:t>This is showing you a new, blank program. Arduino programs are called “sketches”.</w:t>
+      </w:r>
+    </w:p>
+    <w:p>
+      <w:pPr>
+        <w:pStyle w:val="Heading1"/>
+      </w:pPr>
+      <w:r>
+        <w:t>Add Support for the Arduino Nano Every Board</w:t>
+      </w:r>
+    </w:p>
+    <w:p>
+      <w:r>
+        <w:t>As shipped the Arduino IDE can build code for some of the processor types used in the Arduino range, but not for the Arduino “Nano Every” used in this project. A simple download will add the Due:</w:t>
+      </w:r>
+    </w:p>
+    <w:p>
+      <w:pPr>
+        <w:pStyle w:val="ListParagraph"/>
+        <w:numPr>
+          <w:ilvl w:val="0"/>
+          <w:numId w:val="1"/>
+        </w:numPr>
+      </w:pPr>
+      <w:r>
+        <w:t>Open the Arduino IDE</w:t>
+      </w:r>
+    </w:p>
+    <w:p>
+      <w:pPr>
+        <w:pStyle w:val="ListParagraph"/>
+        <w:numPr>
+          <w:ilvl w:val="0"/>
+          <w:numId w:val="1"/>
+        </w:numPr>
+      </w:pPr>
+      <w:r>
+        <w:lastRenderedPageBreak/>
+        <w:t>Click “Tools|Board|Boards manager” on the menu</w:t>
+      </w:r>
+    </w:p>
+    <w:p>
+      <w:pPr>
+        <w:pStyle w:val="ListParagraph"/>
+        <w:numPr>
+          <w:ilvl w:val="0"/>
+          <w:numId w:val="1"/>
+        </w:numPr>
+      </w:pPr>
+      <w:r>
+        <w:t>Scroll down to the entry for “Arduino Mega AVR boards by Arduino” and click “install”</w:t>
+      </w:r>
+    </w:p>
+    <w:p>
+      <w:pPr>
+        <w:pStyle w:val="ListParagraph"/>
+        <w:numPr>
+          <w:ilvl w:val="0"/>
+          <w:numId w:val="1"/>
+        </w:numPr>
+      </w:pPr>
+      <w:r>
+        <w:t>Your screen should now look something like this:</w:t>
+      </w:r>
+    </w:p>
+    <w:p>
+      <w:pPr>
+        <w:ind w:left="360"/>
+      </w:pPr>
+      <w:r>
+        <w:rPr>
+          <w:noProof/>
+          <w:lang w:eastAsia="en-GB"/>
+        </w:rPr>
+        <w:drawing>
+          <wp:inline distT="0" distB="0" distL="0" distR="0" wp14:anchorId="7BEBF3FC" wp14:editId="25FC0249">
+            <wp:extent cx="5731510" cy="3230245"/>
+            <wp:effectExtent l="0" t="0" r="2540" b="8255"/>
+            <wp:docPr id="35" name="Picture 35"/>
+            <wp:cNvGraphicFramePr>
+              <a:graphicFrameLocks xmlns:a="http://schemas.openxmlformats.org/drawingml/2006/main" noChangeAspect="1"/>
+            </wp:cNvGraphicFramePr>
+            <a:graphic xmlns:a="http://schemas.openxmlformats.org/drawingml/2006/main">
+              <a:graphicData uri="http://schemas.openxmlformats.org/drawingml/2006/picture">
+                <pic:pic xmlns:pic="http://schemas.openxmlformats.org/drawingml/2006/picture">
+                  <pic:nvPicPr>
+                    <pic:cNvPr id="1" name=""/>
+                    <pic:cNvPicPr/>
+                  </pic:nvPicPr>
+                  <pic:blipFill>
+                    <a:blip r:embed="rId15"/>
+                    <a:stretch>
+                      <a:fillRect/>
+                    </a:stretch>
+                  </pic:blipFill>
+                  <pic:spPr>
+                    <a:xfrm>
+                      <a:off x="0" y="0"/>
+                      <a:ext cx="5731510" cy="3230245"/>
+                    </a:xfrm>
+                    <a:prstGeom prst="rect">
+                      <a:avLst/>
+                    </a:prstGeom>
+                  </pic:spPr>
+                </pic:pic>
+              </a:graphicData>
+            </a:graphic>
+          </wp:inline>
+        </w:drawing>
+      </w:r>
+    </w:p>
+    <w:p>
+      <w:pPr>
+        <w:pStyle w:val="Heading1"/>
+      </w:pPr>
+      <w:r>
+        <w:t>Install Libraries into the Arduino IDE</w:t>
+      </w:r>
+    </w:p>
+    <w:p>
+      <w:r>
+        <w:t xml:space="preserve">The next step is to install a library into the Arduino library set. This will provide access to the code that we have used as part of the Ganymede build. </w:t>
+      </w:r>
+    </w:p>
+    <w:p>
+      <w:r>
+        <w:t>The Arduino system loads libraries into a folder it created on your computer; usually that folder is installed into the “documents” folder called “Arduino\libraries”. On my computer that folder is “</w:t>
+      </w:r>
+      <w:r>
+        <w:t>C:\Users\loz barker\Documents\Arduino\libraries</w:t>
+      </w:r>
+      <w:r>
+        <w:t xml:space="preserve">”. Use windows explorer to find that folder so you know where it is. </w:t>
+      </w:r>
+    </w:p>
+    <w:p>
+      <w:r>
+        <w:t>The required library is to control the touchscreen display: “</w:t>
+      </w:r>
+      <w:r>
+        <w:t>ITEADLIB_Arduino_Nextion</w:t>
+      </w:r>
+      <w:r>
+        <w:t>”. It has to be installed manually.</w:t>
+      </w:r>
+    </w:p>
+    <w:p>
+      <w:pPr>
+        <w:pStyle w:val="Heading2"/>
+      </w:pPr>
+      <w:r>
+        <w:t>ITEADLIB_Arduino_Nextion</w:t>
+      </w:r>
+    </w:p>
+    <w:p>
+      <w:r>
+        <w:t>This needs to be installed using a similar process:</w:t>
+      </w:r>
+    </w:p>
+    <w:p>
+      <w:pPr>
+        <w:pStyle w:val="ListParagraph"/>
+        <w:numPr>
+          <w:ilvl w:val="0"/>
+          <w:numId w:val="2"/>
+        </w:numPr>
+      </w:pPr>
+      <w:r>
+        <w:t xml:space="preserve">Visit the repository on github: </w:t>
+      </w:r>
+      <w:hyperlink r:id="rId16" w:history="1">
+        <w:r>
+          <w:rPr>
+            <w:rStyle w:val="Hyperlink"/>
+          </w:rPr>
+          <w:t>https://github.com/itead/ITEADLIB_Arduino_Nextion</w:t>
+        </w:r>
+      </w:hyperlink>
+      <w:r>
+        <w:t xml:space="preserve"> </w:t>
+      </w:r>
+    </w:p>
+    <w:p>
+      <w:pPr>
+        <w:pStyle w:val="ListParagraph"/>
+        <w:numPr>
+          <w:ilvl w:val="0"/>
+          <w:numId w:val="2"/>
+        </w:numPr>
+      </w:pPr>
+      <w:r>
+        <w:t>Click “clone or download” then “download zip”</w:t>
+      </w:r>
+    </w:p>
+    <w:p>
+      <w:pPr>
+        <w:pStyle w:val="ListParagraph"/>
+        <w:numPr>
+          <w:ilvl w:val="0"/>
+          <w:numId w:val="2"/>
+        </w:numPr>
+      </w:pPr>
+      <w:r>
+        <w:t>Store the zip file on your PC for example in the “downloads” folder</w:t>
+      </w:r>
+    </w:p>
+    <w:p>
+      <w:pPr>
+        <w:pStyle w:val="ListParagraph"/>
+        <w:numPr>
+          <w:ilvl w:val="0"/>
+          <w:numId w:val="2"/>
+        </w:numPr>
+      </w:pPr>
+      <w:r>
+        <w:t>Open the zip file and extract all files. You will now have a folder “</w:t>
+      </w:r>
+      <w:r>
+        <w:t>ITEADLIB_Arduino_Nextion</w:t>
+      </w:r>
+      <w:r>
+        <w:t>-master</w:t>
+      </w:r>
+      <w:r>
+        <w:t>” which will hold one folder also called “</w:t>
+      </w:r>
+      <w:r>
+        <w:t>ITEADLIB_Arduino_Nextion-master</w:t>
+      </w:r>
+      <w:r>
+        <w:t>”</w:t>
+      </w:r>
+    </w:p>
+    <w:p>
+      <w:pPr>
+        <w:pStyle w:val="ListParagraph"/>
+        <w:numPr>
+          <w:ilvl w:val="0"/>
+          <w:numId w:val="2"/>
+        </w:numPr>
+      </w:pPr>
+      <w:r>
+        <w:t>Rename the second folder “</w:t>
+      </w:r>
+      <w:r>
+        <w:t>ITEADLIB_Arduino_Nextion</w:t>
+      </w:r>
+      <w:r>
+        <w:t>” (remove the “-master” part)</w:t>
+      </w:r>
+    </w:p>
+    <w:p>
+      <w:pPr>
+        <w:pStyle w:val="ListParagraph"/>
+        <w:numPr>
+          <w:ilvl w:val="0"/>
+          <w:numId w:val="2"/>
+        </w:numPr>
+      </w:pPr>
+      <w:r>
+        <w:t>Copy that whole folder to your “documents\arduino\libraries” folder</w:t>
+      </w:r>
+    </w:p>
+    <w:p>
+      <w:pPr>
+        <w:pStyle w:val="ListParagraph"/>
+        <w:numPr>
+          <w:ilvl w:val="0"/>
+          <w:numId w:val="2"/>
+        </w:numPr>
+      </w:pPr>
+      <w:r>
+        <w:t>(This is the library published by the display manufacturer. Be aware there is some foul language in the "html" folder - delete the entire "html" folder if you do not want that)</w:t>
+      </w:r>
+    </w:p>
+    <w:p>
+      <w:pPr>
+        <w:pStyle w:val="ListParagraph"/>
+        <w:numPr>
+          <w:ilvl w:val="0"/>
+          <w:numId w:val="2"/>
+        </w:numPr>
+      </w:pPr>
+      <w:r>
+        <w:t>Your “documents\arduino\libraries” folder should now have that library:</w:t>
+      </w:r>
+    </w:p>
+    <w:p>
+      <w:pPr>
+        <w:pStyle w:val="ListParagraph"/>
+        <w:numPr>
+          <w:ilvl w:val="0"/>
+          <w:numId w:val="2"/>
+        </w:numPr>
+      </w:pPr>
+      <w:r>
+        <w:rPr>
+          <w:noProof/>
+          <w:lang w:eastAsia="en-GB"/>
+        </w:rPr>
+        <w:lastRenderedPageBreak/>
+        <w:drawing>
+          <wp:inline distT="0" distB="0" distL="0" distR="0" wp14:anchorId="4FF0682F" wp14:editId="54D9BFB8">
+            <wp:extent cx="4591922" cy="3164895"/>
+            <wp:effectExtent l="0" t="0" r="0" b="0"/>
+            <wp:docPr id="36" name="Picture 36"/>
+            <wp:cNvGraphicFramePr>
+              <a:graphicFrameLocks xmlns:a="http://schemas.openxmlformats.org/drawingml/2006/main" noChangeAspect="1"/>
+            </wp:cNvGraphicFramePr>
+            <a:graphic xmlns:a="http://schemas.openxmlformats.org/drawingml/2006/main">
+              <a:graphicData uri="http://schemas.openxmlformats.org/drawingml/2006/picture">
+                <pic:pic xmlns:pic="http://schemas.openxmlformats.org/drawingml/2006/picture">
+                  <pic:nvPicPr>
+                    <pic:cNvPr id="1" name=""/>
+                    <pic:cNvPicPr/>
+                  </pic:nvPicPr>
+                  <pic:blipFill>
+                    <a:blip r:embed="rId17"/>
+                    <a:stretch>
+                      <a:fillRect/>
+                    </a:stretch>
+                  </pic:blipFill>
+                  <pic:spPr>
+                    <a:xfrm>
+                      <a:off x="0" y="0"/>
+                      <a:ext cx="4596795" cy="3168254"/>
+                    </a:xfrm>
+                    <a:prstGeom prst="rect">
+                      <a:avLst/>
+                    </a:prstGeom>
+                  </pic:spPr>
+                </pic:pic>
+              </a:graphicData>
+            </a:graphic>
+          </wp:inline>
+        </w:drawing>
+      </w:r>
+    </w:p>
+    <w:p>
+      <w:r>
+        <w:t>The ITEADLIB folder needs to be patched in the next phase!</w:t>
+      </w:r>
+    </w:p>
+    <w:p>
+      <w:pPr>
+        <w:pStyle w:val="Heading1"/>
+      </w:pPr>
+      <w:r>
+        <w:t xml:space="preserve">Download the </w:t>
+      </w:r>
+      <w:r>
+        <w:t>Log VSWR Bridge</w:t>
+      </w:r>
+      <w:r>
+        <w:t xml:space="preserve"> Software Repository</w:t>
+      </w:r>
+    </w:p>
+    <w:p>
+      <w:pPr>
+        <w:pStyle w:val="ListParagraph"/>
+        <w:numPr>
+          <w:ilvl w:val="0"/>
+          <w:numId w:val="3"/>
+        </w:numPr>
+      </w:pPr>
+      <w:r>
+        <w:t xml:space="preserve">Visit the repository on github: </w:t>
+      </w:r>
+      <w:hyperlink r:id="rId18" w:history="1">
+        <w:r>
+          <w:rPr>
+            <w:rStyle w:val="Hyperlink"/>
+          </w:rPr>
+          <w:t>https://github.com/laurencebarker/Log-VSWR-Bridge</w:t>
+        </w:r>
+      </w:hyperlink>
+    </w:p>
+    <w:p>
+      <w:pPr>
+        <w:pStyle w:val="ListParagraph"/>
+        <w:numPr>
+          <w:ilvl w:val="0"/>
+          <w:numId w:val="3"/>
+        </w:numPr>
+      </w:pPr>
+      <w:r>
+        <w:t>Click “clone or download” then “download zip”</w:t>
+      </w:r>
+    </w:p>
+    <w:p>
+      <w:pPr>
+        <w:pStyle w:val="ListParagraph"/>
+        <w:numPr>
+          <w:ilvl w:val="0"/>
+          <w:numId w:val="3"/>
+        </w:numPr>
+      </w:pPr>
+      <w:r>
+        <w:t>Store the zip file on your PC for example in the “downloads” folder</w:t>
+      </w:r>
+    </w:p>
+    <w:p>
+      <w:pPr>
+        <w:pStyle w:val="ListParagraph"/>
+        <w:numPr>
+          <w:ilvl w:val="0"/>
+          <w:numId w:val="3"/>
+        </w:numPr>
+      </w:pPr>
+      <w:r>
+        <w:t>Open the zip file and extract to your PC; for example into a folder “</w:t>
+      </w:r>
+      <w:r>
+        <w:t>projects</w:t>
+      </w:r>
+      <w:r>
+        <w:t>” in “documents”</w:t>
+      </w:r>
+    </w:p>
+    <w:p>
+      <w:pPr>
+        <w:pStyle w:val="ListParagraph"/>
+        <w:numPr>
+          <w:ilvl w:val="0"/>
+          <w:numId w:val="3"/>
+        </w:numPr>
+      </w:pPr>
+      <w:r>
+        <w:t>There will be a folder called “</w:t>
+      </w:r>
+      <w:r>
+        <w:t>Log-VSWR-Bridge</w:t>
+      </w:r>
+      <w:r>
+        <w:t>-ma</w:t>
+      </w:r>
+      <w:r>
+        <w:t>in</w:t>
+      </w:r>
+      <w:r>
+        <w:t>” in your “</w:t>
+      </w:r>
+      <w:r>
+        <w:t>projects</w:t>
+      </w:r>
+      <w:r>
+        <w:t>” folder and its contents will look something like:</w:t>
+      </w:r>
+    </w:p>
+    <w:p>
+      <w:r>
+        <w:rPr>
+          <w:noProof/>
+        </w:rPr>
+        <w:drawing>
+          <wp:inline distT="0" distB="0" distL="0" distR="0" wp14:anchorId="3C0482EA" wp14:editId="2A760D9C">
+            <wp:extent cx="5731510" cy="3035935"/>
+            <wp:effectExtent l="0" t="0" r="2540" b="0"/>
+            <wp:docPr id="42" name="Picture 42"/>
+            <wp:cNvGraphicFramePr>
+              <a:graphicFrameLocks xmlns:a="http://schemas.openxmlformats.org/drawingml/2006/main" noChangeAspect="1"/>
+            </wp:cNvGraphicFramePr>
+            <a:graphic xmlns:a="http://schemas.openxmlformats.org/drawingml/2006/main">
+              <a:graphicData uri="http://schemas.openxmlformats.org/drawingml/2006/picture">
+                <pic:pic xmlns:pic="http://schemas.openxmlformats.org/drawingml/2006/picture">
+                  <pic:nvPicPr>
+                    <pic:cNvPr id="1" name=""/>
+                    <pic:cNvPicPr/>
+                  </pic:nvPicPr>
+                  <pic:blipFill>
+                    <a:blip r:embed="rId19"/>
+                    <a:stretch>
+                      <a:fillRect/>
+                    </a:stretch>
+                  </pic:blipFill>
+                  <pic:spPr>
+                    <a:xfrm>
+                      <a:off x="0" y="0"/>
+                      <a:ext cx="5731510" cy="3035935"/>
+                    </a:xfrm>
+                    <a:prstGeom prst="rect">
+                      <a:avLst/>
+                    </a:prstGeom>
+                  </pic:spPr>
+                </pic:pic>
+              </a:graphicData>
+            </a:graphic>
+          </wp:inline>
+        </w:drawing>
+      </w:r>
+    </w:p>
+    <w:p/>
+    <w:p>
+      <w:r>
+        <w:t>There are several folders:</w:t>
+      </w:r>
+    </w:p>
+    <w:tbl>
+      <w:tblPr>
+        <w:tblStyle w:val="TableGrid"/>
+        <w:tblW w:w="0" w:type="auto"/>
+        <w:tblLook w:val="04A0" w:firstRow="1" w:lastRow="0" w:firstColumn="1" w:lastColumn="0" w:noHBand="0" w:noVBand="1"/>
+      </w:tblPr>
+      <w:tblGrid>
+        <w:gridCol w:w="1838"/>
+        <w:gridCol w:w="7178"/>
+      </w:tblGrid>
+      <w:tr>
+        <w:tc>
+          <w:tcPr>
+            <w:tcW w:w="1838" w:type="dxa"/>
+          </w:tcPr>
+          <w:p>
+            <w:r>
+              <w:lastRenderedPageBreak/>
+              <w:t>Displays</w:t>
+            </w:r>
+          </w:p>
+        </w:tc>
+        <w:tc>
+          <w:tcPr>
+            <w:tcW w:w="7178" w:type="dxa"/>
+          </w:tcPr>
+          <w:p>
+            <w:r>
+              <w:t xml:space="preserve">Bitmap backgrounds for the displays and the Nextion </w:t>
+            </w:r>
+            <w:r>
+              <w:t>display editor file</w:t>
+            </w:r>
+          </w:p>
+          <w:p>
+            <w:r>
+              <w:t xml:space="preserve">Code to patch the </w:t>
+            </w:r>
+            <w:r>
+              <w:t>Nextion library</w:t>
+            </w:r>
+          </w:p>
+        </w:tc>
+      </w:tr>
+      <w:tr>
+        <w:tc>
+          <w:tcPr>
+            <w:tcW w:w="1838" w:type="dxa"/>
+          </w:tcPr>
+          <w:p>
+            <w:r>
+              <w:t>Documentation</w:t>
+            </w:r>
+          </w:p>
+        </w:tc>
+        <w:tc>
+          <w:tcPr>
+            <w:tcW w:w="7178" w:type="dxa"/>
+          </w:tcPr>
+          <w:p>
+            <w:r>
+              <w:t>This installation guide</w:t>
+            </w:r>
+            <w:r>
+              <w:t xml:space="preserve"> and some calculator spreadsheets</w:t>
+            </w:r>
+          </w:p>
+        </w:tc>
+      </w:tr>
+      <w:tr>
+        <w:tc>
+          <w:tcPr>
+            <w:tcW w:w="1838" w:type="dxa"/>
+          </w:tcPr>
+          <w:p>
+            <w:r>
+              <w:t>Hardware</w:t>
+            </w:r>
+          </w:p>
+        </w:tc>
+        <w:tc>
+          <w:tcPr>
+            <w:tcW w:w="7178" w:type="dxa"/>
+          </w:tcPr>
+          <w:p>
+            <w:r>
+              <w:t>Schematics for the hardware (incomplete)</w:t>
+            </w:r>
+          </w:p>
+        </w:tc>
+      </w:tr>
+      <w:tr>
+        <w:tc>
+          <w:tcPr>
+            <w:tcW w:w="1838" w:type="dxa"/>
+          </w:tcPr>
+          <w:p>
+            <w:r>
+              <w:t>Sketch</w:t>
+            </w:r>
+          </w:p>
+        </w:tc>
+        <w:tc>
+          <w:tcPr>
+            <w:tcW w:w="7178" w:type="dxa"/>
+          </w:tcPr>
+          <w:p>
+            <w:r>
+              <w:t>The Arduino program for the controller.</w:t>
+            </w:r>
+          </w:p>
+        </w:tc>
+      </w:tr>
+    </w:tbl>
+    <w:p/>
+    <w:p>
+      <w:pPr>
+        <w:pStyle w:val="Heading2"/>
+      </w:pPr>
+      <w:r>
+        <w:t>Patch the ITEADLIB Library</w:t>
+      </w:r>
+    </w:p>
+    <w:p>
+      <w:r>
+        <w:t>Four files (plus a readme file) need to be copied from the Ganymede repository to the ITEADLIB folder in the Arduino libraries.</w:t>
+      </w:r>
+    </w:p>
+    <w:p>
+      <w:pPr>
+        <w:pStyle w:val="ListParagraph"/>
+        <w:numPr>
+          <w:ilvl w:val="0"/>
+          <w:numId w:val="4"/>
+        </w:numPr>
+      </w:pPr>
+      <w:r>
+        <w:t>Open the folder “</w:t>
+      </w:r>
+      <w:r>
+        <w:t>displays</w:t>
+      </w:r>
+      <w:r>
+        <w:t>\arduino_library_update”</w:t>
+      </w:r>
+    </w:p>
+    <w:p>
+      <w:pPr>
+        <w:pStyle w:val="ListParagraph"/>
+        <w:numPr>
+          <w:ilvl w:val="0"/>
+          <w:numId w:val="4"/>
+        </w:numPr>
+      </w:pPr>
+      <w:r>
+        <w:t>It will have files as follows:</w:t>
+      </w:r>
+    </w:p>
+    <w:p>
+      <w:r>
+        <w:rPr>
+          <w:noProof/>
+        </w:rPr>
+        <w:drawing>
+          <wp:inline distT="0" distB="0" distL="0" distR="0" wp14:anchorId="146E3848" wp14:editId="25DE72F9">
+            <wp:extent cx="5731510" cy="3275965"/>
+            <wp:effectExtent l="0" t="0" r="2540" b="635"/>
+            <wp:docPr id="44" name="Picture 44"/>
+            <wp:cNvGraphicFramePr>
+              <a:graphicFrameLocks xmlns:a="http://schemas.openxmlformats.org/drawingml/2006/main" noChangeAspect="1"/>
+            </wp:cNvGraphicFramePr>
+            <a:graphic xmlns:a="http://schemas.openxmlformats.org/drawingml/2006/main">
+              <a:graphicData uri="http://schemas.openxmlformats.org/drawingml/2006/picture">
+                <pic:pic xmlns:pic="http://schemas.openxmlformats.org/drawingml/2006/picture">
+                  <pic:nvPicPr>
+                    <pic:cNvPr id="1" name=""/>
+                    <pic:cNvPicPr/>
+                  </pic:nvPicPr>
+                  <pic:blipFill>
+                    <a:blip r:embed="rId20"/>
+                    <a:stretch>
+                      <a:fillRect/>
+                    </a:stretch>
+                  </pic:blipFill>
+                  <pic:spPr>
+                    <a:xfrm>
+                      <a:off x="0" y="0"/>
+                      <a:ext cx="5731510" cy="3275965"/>
+                    </a:xfrm>
+                    <a:prstGeom prst="rect">
+                      <a:avLst/>
+                    </a:prstGeom>
+                  </pic:spPr>
+                </pic:pic>
+              </a:graphicData>
+            </a:graphic>
+          </wp:inline>
+        </w:drawing>
+      </w:r>
+    </w:p>
+    <w:p>
+      <w:pPr>
+        <w:pStyle w:val="ListParagraph"/>
+        <w:numPr>
+          <w:ilvl w:val="0"/>
+          <w:numId w:val="4"/>
+        </w:numPr>
+      </w:pPr>
+      <w:r>
+        <w:t>Select then copy those files</w:t>
+      </w:r>
+    </w:p>
+    <w:p>
+      <w:pPr>
+        <w:pStyle w:val="ListParagraph"/>
+        <w:numPr>
+          <w:ilvl w:val="0"/>
+          <w:numId w:val="4"/>
+        </w:numPr>
+      </w:pPr>
+      <w:r>
+        <w:t>Navigate to your folder "documents\arduino\libraries\ITEADLIB_Arduino_Nextion"</w:t>
+      </w:r>
+    </w:p>
+    <w:p>
+      <w:pPr>
+        <w:pStyle w:val="ListParagraph"/>
+        <w:numPr>
+          <w:ilvl w:val="0"/>
+          <w:numId w:val="4"/>
+        </w:numPr>
+      </w:pPr>
+      <w:r>
+        <w:t>Paste the 5 files there. Make sure you select “replace the files in the destination”</w:t>
+      </w:r>
+    </w:p>
+    <w:p>
+      <w:pPr>
+        <w:ind w:left="360"/>
+      </w:pPr>
+      <w:r>
+        <w:rPr>
+          <w:noProof/>
+        </w:rPr>
+        <w:drawing>
+          <wp:inline distT="0" distB="0" distL="0" distR="0" wp14:anchorId="332C7B28" wp14:editId="4C7D71F1">
+            <wp:extent cx="3569443" cy="2335090"/>
+            <wp:effectExtent l="0" t="0" r="0" b="8255"/>
+            <wp:docPr id="39" name="Picture 39"/>
+            <wp:cNvGraphicFramePr>
+              <a:graphicFrameLocks xmlns:a="http://schemas.openxmlformats.org/drawingml/2006/main" noChangeAspect="1"/>
+            </wp:cNvGraphicFramePr>
+            <a:graphic xmlns:a="http://schemas.openxmlformats.org/drawingml/2006/main">
+              <a:graphicData uri="http://schemas.openxmlformats.org/drawingml/2006/picture">
+                <pic:pic xmlns:pic="http://schemas.openxmlformats.org/drawingml/2006/picture">
+                  <pic:nvPicPr>
+                    <pic:cNvPr id="1" name=""/>
+                    <pic:cNvPicPr/>
+                  </pic:nvPicPr>
+                  <pic:blipFill>
+                    <a:blip r:embed="rId21"/>
+                    <a:stretch>
+                      <a:fillRect/>
+                    </a:stretch>
+                  </pic:blipFill>
+                  <pic:spPr>
+                    <a:xfrm>
+                      <a:off x="0" y="0"/>
+                      <a:ext cx="3605027" cy="2358369"/>
+                    </a:xfrm>
+                    <a:prstGeom prst="rect">
+                      <a:avLst/>
+                    </a:prstGeom>
+                  </pic:spPr>
+                </pic:pic>
+              </a:graphicData>
+            </a:graphic>
+          </wp:inline>
+        </w:drawing>
+      </w:r>
+    </w:p>
+    <w:p>
+      <w:pPr>
+        <w:pStyle w:val="ListParagraph"/>
+        <w:numPr>
+          <w:ilvl w:val="0"/>
+          <w:numId w:val="4"/>
+        </w:numPr>
+      </w:pPr>
+      <w:r>
+        <w:lastRenderedPageBreak/>
+        <w:t>4 existing files will be replaced and the readme file will be added.</w:t>
+      </w:r>
+    </w:p>
+    <w:p>
+      <w:pPr>
+        <w:pStyle w:val="Heading2"/>
+      </w:pPr>
+      <w:r>
+        <w:t>Build the code</w:t>
+      </w:r>
+    </w:p>
+    <w:p>
+      <w:r>
+        <w:t xml:space="preserve">To open the </w:t>
+      </w:r>
+      <w:r>
+        <w:t>log VSWR bridge</w:t>
+      </w:r>
+      <w:r>
+        <w:t xml:space="preserve"> software sketch:</w:t>
+      </w:r>
+    </w:p>
+    <w:p>
+      <w:pPr>
+        <w:pStyle w:val="ListParagraph"/>
+        <w:numPr>
+          <w:ilvl w:val="0"/>
+          <w:numId w:val="5"/>
+        </w:numPr>
+      </w:pPr>
+      <w:r>
+        <w:t>Run the Arduino IDE</w:t>
+      </w:r>
+    </w:p>
+    <w:p>
+      <w:pPr>
+        <w:pStyle w:val="ListParagraph"/>
+        <w:numPr>
+          <w:ilvl w:val="0"/>
+          <w:numId w:val="5"/>
+        </w:numPr>
+      </w:pPr>
+      <w:r>
+        <w:t>Use the "File|Open..." menu command</w:t>
+      </w:r>
+    </w:p>
+    <w:p>
+      <w:pPr>
+        <w:pStyle w:val="ListParagraph"/>
+        <w:numPr>
+          <w:ilvl w:val="0"/>
+          <w:numId w:val="5"/>
+        </w:numPr>
+      </w:pPr>
+      <w:r>
+        <w:t>Navigate to "</w:t>
+      </w:r>
+      <w:r>
+        <w:t xml:space="preserve"> </w:t>
+      </w:r>
+      <w:r>
+        <w:t>Log_VSWR_sketch.ino</w:t>
+      </w:r>
+      <w:r>
+        <w:t>" in folder "</w:t>
+      </w:r>
+      <w:r>
+        <w:t xml:space="preserve"> </w:t>
+      </w:r>
+      <w:r>
+        <w:t>E:\users\laure\OneDrive\documents\projects\Log-VSWR-Bridge-</w:t>
+      </w:r>
+      <w:r>
+        <w:t>m</w:t>
+      </w:r>
+      <w:r>
+        <w:t>ain\sketch\Log_VSWR_sketch</w:t>
+      </w:r>
+      <w:r>
+        <w:t>" and click "open"</w:t>
+      </w:r>
+    </w:p>
+    <w:p>
+      <w:pPr>
+        <w:pStyle w:val="ListParagraph"/>
+        <w:numPr>
+          <w:ilvl w:val="0"/>
+          <w:numId w:val="5"/>
+        </w:numPr>
+      </w:pPr>
+      <w:r>
+        <w:t>you should now see the files listed in tabs above the editor window</w:t>
+      </w:r>
+    </w:p>
+    <w:p>
+      <w:r>
+        <w:rPr>
+          <w:noProof/>
+        </w:rPr>
+        <w:drawing>
+          <wp:inline distT="0" distB="0" distL="0" distR="0" wp14:anchorId="5440D58D" wp14:editId="7BC9CE87">
+            <wp:extent cx="5731510" cy="4368800"/>
+            <wp:effectExtent l="0" t="0" r="2540" b="0"/>
+            <wp:docPr id="45" name="Picture 45"/>
+            <wp:cNvGraphicFramePr>
+              <a:graphicFrameLocks xmlns:a="http://schemas.openxmlformats.org/drawingml/2006/main" noChangeAspect="1"/>
+            </wp:cNvGraphicFramePr>
+            <a:graphic xmlns:a="http://schemas.openxmlformats.org/drawingml/2006/main">
+              <a:graphicData uri="http://schemas.openxmlformats.org/drawingml/2006/picture">
+                <pic:pic xmlns:pic="http://schemas.openxmlformats.org/drawingml/2006/picture">
+                  <pic:nvPicPr>
+                    <pic:cNvPr id="1" name=""/>
+                    <pic:cNvPicPr/>
+                  </pic:nvPicPr>
+                  <pic:blipFill>
+                    <a:blip r:embed="rId22"/>
+                    <a:stretch>
+                      <a:fillRect/>
+                    </a:stretch>
+                  </pic:blipFill>
+                  <pic:spPr>
+                    <a:xfrm>
+                      <a:off x="0" y="0"/>
+                      <a:ext cx="5731510" cy="4368800"/>
+                    </a:xfrm>
+                    <a:prstGeom prst="rect">
+                      <a:avLst/>
+                    </a:prstGeom>
+                  </pic:spPr>
+                </pic:pic>
+              </a:graphicData>
+            </a:graphic>
+          </wp:inline>
+        </w:drawing>
+      </w:r>
+    </w:p>
+    <w:p/>
+    <w:p>
+      <w:r>
+        <w:t xml:space="preserve">You now need to tell the IDE what kind of board it is compiling for, and which serial port to use to connect to it. </w:t>
+      </w:r>
+    </w:p>
+    <w:p>
+      <w:pPr>
+        <w:pStyle w:val="ListParagraph"/>
+        <w:numPr>
+          <w:ilvl w:val="0"/>
+          <w:numId w:val="6"/>
+        </w:numPr>
+      </w:pPr>
+      <w:r>
+        <w:t>Connect a USB cable between the Arduino programming port (next to the black power connector) and your PC.</w:t>
+      </w:r>
+    </w:p>
+    <w:p>
+      <w:pPr>
+        <w:pStyle w:val="ListParagraph"/>
+        <w:numPr>
+          <w:ilvl w:val="0"/>
+          <w:numId w:val="6"/>
+        </w:numPr>
+      </w:pPr>
+      <w:r>
+        <w:t>It may be necessary to install device drivers at this point – follow any instructions.</w:t>
+      </w:r>
+    </w:p>
+    <w:p>
+      <w:pPr>
+        <w:pStyle w:val="ListParagraph"/>
+        <w:numPr>
+          <w:ilvl w:val="0"/>
+          <w:numId w:val="6"/>
+        </w:numPr>
+      </w:pPr>
+      <w:r>
+        <w:t>Click "board" on the "tools" menu and select "Arduino Nano Every” from the list</w:t>
+      </w:r>
+    </w:p>
+    <w:p>
+      <w:pPr>
+        <w:pStyle w:val="ListParagraph"/>
+        <w:numPr>
+          <w:ilvl w:val="0"/>
+          <w:numId w:val="6"/>
+        </w:numPr>
+      </w:pPr>
+      <w:r>
+        <w:t>Click “registers emulation” on the “tools” menu and select “none (ATMEGA 4809)</w:t>
+      </w:r>
+      <w:r>
+        <w:t>”</w:t>
+      </w:r>
+    </w:p>
+    <w:p>
+      <w:pPr>
+        <w:pStyle w:val="ListParagraph"/>
+        <w:numPr>
+          <w:ilvl w:val="0"/>
+          <w:numId w:val="6"/>
+        </w:numPr>
+      </w:pPr>
+      <w:r>
+        <w:t>Click “port” on the “tools” menu and choose the Arduino COM port listed (mine is COM</w:t>
+      </w:r>
+      <w:r>
+        <w:t>4</w:t>
+      </w:r>
+      <w:r>
+        <w:t>)</w:t>
+      </w:r>
+    </w:p>
+    <w:p>
+      <w:pPr>
+        <w:pStyle w:val="ListParagraph"/>
+        <w:numPr>
+          <w:ilvl w:val="0"/>
+          <w:numId w:val="6"/>
+        </w:numPr>
+      </w:pPr>
+      <w:r>
+        <w:t>Click "Verify/compile" on the "sketch" menu to compile</w:t>
+      </w:r>
+    </w:p>
+    <w:p>
+      <w:pPr>
+        <w:pStyle w:val="ListParagraph"/>
+        <w:numPr>
+          <w:ilvl w:val="0"/>
+          <w:numId w:val="6"/>
+        </w:numPr>
+      </w:pPr>
+      <w:r>
+        <w:lastRenderedPageBreak/>
+        <w:t>(A message “compiling sketch…” will appear. This will take around a minute and should result in a message saying the % of program space used)</w:t>
+      </w:r>
+    </w:p>
+    <w:p>
+      <w:r>
+        <w:rPr>
+          <w:noProof/>
+        </w:rPr>
+        <w:drawing>
+          <wp:inline distT="0" distB="0" distL="0" distR="0" wp14:anchorId="36B16C7A" wp14:editId="4557B110">
+            <wp:extent cx="5731510" cy="3981450"/>
+            <wp:effectExtent l="0" t="0" r="2540" b="0"/>
+            <wp:docPr id="50" name="Picture 50" descr="Graphical user interface, text, application, email&#10;&#10;Description automatically generated"/>
+            <wp:cNvGraphicFramePr>
+              <a:graphicFrameLocks xmlns:a="http://schemas.openxmlformats.org/drawingml/2006/main" noChangeAspect="1"/>
+            </wp:cNvGraphicFramePr>
+            <a:graphic xmlns:a="http://schemas.openxmlformats.org/drawingml/2006/main">
+              <a:graphicData uri="http://schemas.openxmlformats.org/drawingml/2006/picture">
+                <pic:pic xmlns:pic="http://schemas.openxmlformats.org/drawingml/2006/picture">
+                  <pic:nvPicPr>
+                    <pic:cNvPr id="50" name="Picture 50" descr="Graphical user interface, text, application, email&#10;&#10;Description automatically generated"/>
+                    <pic:cNvPicPr/>
+                  </pic:nvPicPr>
+                  <pic:blipFill>
+                    <a:blip r:embed="rId23">
+                      <a:extLst>
+                        <a:ext uri="{28A0092B-C50C-407E-A947-70E740481C1C}">
+                          <a14:useLocalDpi xmlns:a14="http://schemas.microsoft.com/office/drawing/2010/main" val="0"/>
+                        </a:ext>
+                      </a:extLst>
+                    </a:blip>
+                    <a:stretch>
+                      <a:fillRect/>
+                    </a:stretch>
+                  </pic:blipFill>
+                  <pic:spPr>
+                    <a:xfrm>
+                      <a:off x="0" y="0"/>
+                      <a:ext cx="5731510" cy="3981450"/>
+                    </a:xfrm>
+                    <a:prstGeom prst="rect">
+                      <a:avLst/>
+                    </a:prstGeom>
+                  </pic:spPr>
+                </pic:pic>
+              </a:graphicData>
+            </a:graphic>
+          </wp:inline>
+        </w:drawing>
+      </w:r>
+    </w:p>
+    <w:p/>
+    <w:p>
+      <w:r>
+        <w:t>Finally you need to upload the code to your Arduino:</w:t>
+      </w:r>
+    </w:p>
+    <w:p>
+      <w:pPr>
+        <w:pStyle w:val="ListParagraph"/>
+        <w:numPr>
+          <w:ilvl w:val="0"/>
+          <w:numId w:val="7"/>
+        </w:numPr>
+      </w:pPr>
+      <w:r>
+        <w:t>Click "Upload" on the "sketch" menu to upload to the Arduino</w:t>
+      </w:r>
+    </w:p>
+    <w:p>
+      <w:pPr>
+        <w:pStyle w:val="ListParagraph"/>
+        <w:numPr>
+          <w:ilvl w:val="0"/>
+          <w:numId w:val="7"/>
+        </w:numPr>
+      </w:pPr>
+      <w:r>
+        <w:t>A simple progress bar will show in the bottom window of the IDE, “uploading”</w:t>
+      </w:r>
+    </w:p>
+    <w:p>
+      <w:pPr>
+        <w:pStyle w:val="ListParagraph"/>
+        <w:numPr>
+          <w:ilvl w:val="0"/>
+          <w:numId w:val="7"/>
+        </w:numPr>
+      </w:pPr>
+      <w:r>
+        <w:t>When it has successfully finished the last message will be “done uploading”</w:t>
+      </w:r>
+    </w:p>
+    <w:p>
+      <w:pPr>
+        <w:pStyle w:val="ListParagraph"/>
+        <w:numPr>
+          <w:ilvl w:val="0"/>
+          <w:numId w:val="7"/>
+        </w:numPr>
+      </w:pPr>
+      <w:r>
+        <w:t>(A warning “</w:t>
+      </w:r>
+      <w:r>
+        <w:rPr>
+          <w:color w:val="D25218"/>
+        </w:rPr>
+        <w:t>avrdude: jtagmkII_initialize(): Cannot locate "flash" and "boot" memories in description</w:t>
+      </w:r>
+      <w:r>
+        <w:t>” can be ignored)</w:t>
+      </w:r>
+    </w:p>
+    <w:p>
+      <w:r>
+        <w:rPr>
+          <w:noProof/>
+        </w:rPr>
+        <w:lastRenderedPageBreak/>
+        <w:drawing>
+          <wp:inline distT="0" distB="0" distL="0" distR="0" wp14:anchorId="76D2EEF2" wp14:editId="65751CAF">
+            <wp:extent cx="5731510" cy="3981450"/>
+            <wp:effectExtent l="0" t="0" r="2540" b="0"/>
+            <wp:docPr id="49" name="Picture 49" descr="Graphical user interface, text, email&#10;&#10;Description automatically generated"/>
+            <wp:cNvGraphicFramePr>
+              <a:graphicFrameLocks xmlns:a="http://schemas.openxmlformats.org/drawingml/2006/main" noChangeAspect="1"/>
+            </wp:cNvGraphicFramePr>
+            <a:graphic xmlns:a="http://schemas.openxmlformats.org/drawingml/2006/main">
+              <a:graphicData uri="http://schemas.openxmlformats.org/drawingml/2006/picture">
+                <pic:pic xmlns:pic="http://schemas.openxmlformats.org/drawingml/2006/picture">
+                  <pic:nvPicPr>
+                    <pic:cNvPr id="49" name="Picture 49" descr="Graphical user interface, text, email&#10;&#10;Description automatically generated"/>
+                    <pic:cNvPicPr/>
+                  </pic:nvPicPr>
+                  <pic:blipFill>
+                    <a:blip r:embed="rId24">
+                      <a:extLst>
+                        <a:ext uri="{28A0092B-C50C-407E-A947-70E740481C1C}">
+                          <a14:useLocalDpi xmlns:a14="http://schemas.microsoft.com/office/drawing/2010/main" val="0"/>
+                        </a:ext>
+                      </a:extLst>
+                    </a:blip>
+                    <a:stretch>
+                      <a:fillRect/>
+                    </a:stretch>
+                  </pic:blipFill>
+                  <pic:spPr>
+                    <a:xfrm>
+                      <a:off x="0" y="0"/>
+                      <a:ext cx="5731510" cy="3981450"/>
+                    </a:xfrm>
+                    <a:prstGeom prst="rect">
+                      <a:avLst/>
+                    </a:prstGeom>
+                  </pic:spPr>
+                </pic:pic>
+              </a:graphicData>
+            </a:graphic>
+          </wp:inline>
+        </w:drawing>
+      </w:r>
+    </w:p>
+    <w:p>
+      <w:r>
+        <w:t xml:space="preserve">Your Arduino should now be executing the </w:t>
+      </w:r>
+      <w:r>
+        <w:t>VSWR Bridge</w:t>
+      </w:r>
+      <w:r>
+        <w:t xml:space="preserve"> code!</w:t>
+      </w:r>
+    </w:p>
+    <w:p>
+      <w:pPr>
+        <w:pStyle w:val="Heading2"/>
+      </w:pPr>
+      <w:r>
+        <w:t>Programming the Nextion Display</w:t>
+      </w:r>
+    </w:p>
+    <w:p>
+      <w:r>
+        <w:t>The Nextion display needs to be programmed with the file “</w:t>
+      </w:r>
+      <w:r>
+        <w:t>logbridge_32 display.tft</w:t>
+      </w:r>
+      <w:r>
+        <w:t xml:space="preserve">”. </w:t>
+      </w:r>
+      <w:r>
+        <w:t xml:space="preserve">This will be in the “displays” folder. </w:t>
+      </w:r>
+      <w:r>
+        <w:t>The simplest way is as follows:</w:t>
+      </w:r>
+    </w:p>
+    <w:p>
+      <w:pPr>
+        <w:pStyle w:val="ListParagraph"/>
+        <w:numPr>
+          <w:ilvl w:val="0"/>
+          <w:numId w:val="9"/>
+        </w:numPr>
+      </w:pPr>
+      <w:r>
+        <w:t>Use windows explorer to copy the file to a micro SD card</w:t>
+      </w:r>
+    </w:p>
+    <w:p>
+      <w:pPr>
+        <w:pStyle w:val="ListParagraph"/>
+        <w:numPr>
+          <w:ilvl w:val="0"/>
+          <w:numId w:val="9"/>
+        </w:numPr>
+      </w:pPr>
+      <w:r>
+        <w:t>Turn off the protection board</w:t>
+      </w:r>
+    </w:p>
+    <w:p>
+      <w:pPr>
+        <w:pStyle w:val="ListParagraph"/>
+        <w:numPr>
+          <w:ilvl w:val="0"/>
+          <w:numId w:val="9"/>
+        </w:numPr>
+      </w:pPr>
+      <w:r>
+        <w:t>Insert the SD card into the socket on the display</w:t>
+      </w:r>
+    </w:p>
+    <w:p>
+      <w:pPr>
+        <w:pStyle w:val="ListParagraph"/>
+        <w:numPr>
+          <w:ilvl w:val="0"/>
+          <w:numId w:val="9"/>
+        </w:numPr>
+      </w:pPr>
+      <w:r>
+        <w:t>Turn on the protection board</w:t>
+      </w:r>
+    </w:p>
+    <w:p>
+      <w:pPr>
+        <w:pStyle w:val="ListParagraph"/>
+        <w:numPr>
+          <w:ilvl w:val="0"/>
+          <w:numId w:val="9"/>
+        </w:numPr>
+      </w:pPr>
+      <w:r>
+        <w:t xml:space="preserve">The display will recognise the SD card and copy the programming data into itself. It will give a message to say when it has finished. </w:t>
+      </w:r>
+    </w:p>
+    <w:p>
+      <w:pPr>
+        <w:pStyle w:val="ListParagraph"/>
+        <w:numPr>
+          <w:ilvl w:val="0"/>
+          <w:numId w:val="9"/>
+        </w:numPr>
+      </w:pPr>
+      <w:r>
+        <w:t>When it has finished, remove power and remove the SD card.</w:t>
+      </w:r>
+    </w:p>
+    <w:p/>
     <w:p/>
     <w:p/>
     <w:p/>
@@ -1881,6 +2910,869 @@
     </w:sectPr>
   </w:body>
 </w:document>
+</file>
+
+<file path=word/numbering.xml><?xml version="1.0" encoding="utf-8"?>
+<w:numbering xmlns:wpc="http://schemas.microsoft.com/office/word/2010/wordprocessingCanvas" xmlns:cx="http://schemas.microsoft.com/office/drawing/2014/chartex" xmlns:cx1="http://schemas.microsoft.com/office/drawing/2015/9/8/chartex" xmlns:cx2="http://schemas.microsoft.com/office/drawing/2015/10/21/chartex" xmlns:cx3="http://schemas.microsoft.com/office/drawing/2016/5/9/chartex" xmlns:cx4="http://schemas.microsoft.com/office/drawing/2016/5/10/chartex" xmlns:cx5="http://schemas.microsoft.com/office/drawing/2016/5/11/chartex" xmlns:cx6="http://schemas.microsoft.com/office/drawing/2016/5/12/chartex" xmlns:cx7="http://schemas.microsoft.com/office/drawing/2016/5/13/chartex" xmlns:cx8="http://schemas.microsoft.com/office/drawing/2016/5/14/chartex" xmlns:mc="http://schemas.openxmlformats.org/markup-compatibility/2006" xmlns:aink="http://schemas.microsoft.com/office/drawing/2016/ink" xmlns:am3d="http://schemas.microsoft.com/office/drawing/2017/model3d" xmlns:o="urn:schemas-microsoft-com:office:office" xmlns:r="http://schemas.openxmlformats.org/officeDocument/2006/relationships" xmlns:m="http://schemas.openxmlformats.org/officeDocument/2006/math" xmlns:v="urn:schemas-microsoft-com:vml" xmlns:wp14="http://schemas.microsoft.com/office/word/2010/wordprocessingDrawing" xmlns:wp="http://schemas.openxmlformats.org/drawingml/2006/wordprocessingDrawing" xmlns:w10="urn:schemas-microsoft-com:office:word" xmlns:w="http://schemas.openxmlformats.org/wordprocessingml/2006/main" xmlns:w14="http://schemas.microsoft.com/office/word/2010/wordml" xmlns:w15="http://schemas.microsoft.com/office/word/2012/wordml" xmlns:w16cex="http://schemas.microsoft.com/office/word/2018/wordml/cex" xmlns:w16cid="http://schemas.microsoft.com/office/word/2016/wordml/cid" xmlns:w16="http://schemas.microsoft.com/office/word/2018/wordml" xmlns:w16se="http://schemas.microsoft.com/office/word/2015/wordml/symex" xmlns:wpg="http://schemas.microsoft.com/office/word/2010/wordprocessingGroup" xmlns:wpi="http://schemas.microsoft.com/office/word/2010/wordprocessingInk" xmlns:wne="http://schemas.microsoft.com/office/word/2006/wordml" xmlns:wps="http://schemas.microsoft.com/office/word/2010/wordprocessingShape" mc:Ignorable="w14 w15 w16se w16cid w16 w16cex wp14">
+  <w:abstractNum w:abstractNumId="0" w15:restartNumberingAfterBreak="0">
+    <w:nsid w:val="0FD46C92"/>
+    <w:multiLevelType w:val="hybridMultilevel"/>
+    <w:tmpl w:val="E3B65262"/>
+    <w:lvl w:ilvl="0" w:tplc="08090001">
+      <w:start w:val="1"/>
+      <w:numFmt w:val="bullet"/>
+      <w:lvlText w:val=""/>
+      <w:lvlJc w:val="left"/>
+      <w:pPr>
+        <w:ind w:left="720" w:hanging="360"/>
+      </w:pPr>
+      <w:rPr>
+        <w:rFonts w:ascii="Symbol" w:hAnsi="Symbol" w:hint="default"/>
+      </w:rPr>
+    </w:lvl>
+    <w:lvl w:ilvl="1" w:tplc="08090003" w:tentative="1">
+      <w:start w:val="1"/>
+      <w:numFmt w:val="bullet"/>
+      <w:lvlText w:val="o"/>
+      <w:lvlJc w:val="left"/>
+      <w:pPr>
+        <w:ind w:left="1440" w:hanging="360"/>
+      </w:pPr>
+      <w:rPr>
+        <w:rFonts w:ascii="Courier New" w:hAnsi="Courier New" w:cs="Courier New" w:hint="default"/>
+      </w:rPr>
+    </w:lvl>
+    <w:lvl w:ilvl="2" w:tplc="08090005" w:tentative="1">
+      <w:start w:val="1"/>
+      <w:numFmt w:val="bullet"/>
+      <w:lvlText w:val=""/>
+      <w:lvlJc w:val="left"/>
+      <w:pPr>
+        <w:ind w:left="2160" w:hanging="360"/>
+      </w:pPr>
+      <w:rPr>
+        <w:rFonts w:ascii="Wingdings" w:hAnsi="Wingdings" w:hint="default"/>
+      </w:rPr>
+    </w:lvl>
+    <w:lvl w:ilvl="3" w:tplc="08090001" w:tentative="1">
+      <w:start w:val="1"/>
+      <w:numFmt w:val="bullet"/>
+      <w:lvlText w:val=""/>
+      <w:lvlJc w:val="left"/>
+      <w:pPr>
+        <w:ind w:left="2880" w:hanging="360"/>
+      </w:pPr>
+      <w:rPr>
+        <w:rFonts w:ascii="Symbol" w:hAnsi="Symbol" w:hint="default"/>
+      </w:rPr>
+    </w:lvl>
+    <w:lvl w:ilvl="4" w:tplc="08090003" w:tentative="1">
+      <w:start w:val="1"/>
+      <w:numFmt w:val="bullet"/>
+      <w:lvlText w:val="o"/>
+      <w:lvlJc w:val="left"/>
+      <w:pPr>
+        <w:ind w:left="3600" w:hanging="360"/>
+      </w:pPr>
+      <w:rPr>
+        <w:rFonts w:ascii="Courier New" w:hAnsi="Courier New" w:cs="Courier New" w:hint="default"/>
+      </w:rPr>
+    </w:lvl>
+    <w:lvl w:ilvl="5" w:tplc="08090005" w:tentative="1">
+      <w:start w:val="1"/>
+      <w:numFmt w:val="bullet"/>
+      <w:lvlText w:val=""/>
+      <w:lvlJc w:val="left"/>
+      <w:pPr>
+        <w:ind w:left="4320" w:hanging="360"/>
+      </w:pPr>
+      <w:rPr>
+        <w:rFonts w:ascii="Wingdings" w:hAnsi="Wingdings" w:hint="default"/>
+      </w:rPr>
+    </w:lvl>
+    <w:lvl w:ilvl="6" w:tplc="08090001" w:tentative="1">
+      <w:start w:val="1"/>
+      <w:numFmt w:val="bullet"/>
+      <w:lvlText w:val=""/>
+      <w:lvlJc w:val="left"/>
+      <w:pPr>
+        <w:ind w:left="5040" w:hanging="360"/>
+      </w:pPr>
+      <w:rPr>
+        <w:rFonts w:ascii="Symbol" w:hAnsi="Symbol" w:hint="default"/>
+      </w:rPr>
+    </w:lvl>
+    <w:lvl w:ilvl="7" w:tplc="08090003" w:tentative="1">
+      <w:start w:val="1"/>
+      <w:numFmt w:val="bullet"/>
+      <w:lvlText w:val="o"/>
+      <w:lvlJc w:val="left"/>
+      <w:pPr>
+        <w:ind w:left="5760" w:hanging="360"/>
+      </w:pPr>
+      <w:rPr>
+        <w:rFonts w:ascii="Courier New" w:hAnsi="Courier New" w:cs="Courier New" w:hint="default"/>
+      </w:rPr>
+    </w:lvl>
+    <w:lvl w:ilvl="8" w:tplc="08090005" w:tentative="1">
+      <w:start w:val="1"/>
+      <w:numFmt w:val="bullet"/>
+      <w:lvlText w:val=""/>
+      <w:lvlJc w:val="left"/>
+      <w:pPr>
+        <w:ind w:left="6480" w:hanging="360"/>
+      </w:pPr>
+      <w:rPr>
+        <w:rFonts w:ascii="Wingdings" w:hAnsi="Wingdings" w:hint="default"/>
+      </w:rPr>
+    </w:lvl>
+  </w:abstractNum>
+  <w:abstractNum w:abstractNumId="1" w15:restartNumberingAfterBreak="0">
+    <w:nsid w:val="14820488"/>
+    <w:multiLevelType w:val="hybridMultilevel"/>
+    <w:tmpl w:val="09B0ECA0"/>
+    <w:lvl w:ilvl="0" w:tplc="08090001">
+      <w:start w:val="1"/>
+      <w:numFmt w:val="bullet"/>
+      <w:lvlText w:val=""/>
+      <w:lvlJc w:val="left"/>
+      <w:pPr>
+        <w:ind w:left="720" w:hanging="360"/>
+      </w:pPr>
+      <w:rPr>
+        <w:rFonts w:ascii="Symbol" w:hAnsi="Symbol" w:hint="default"/>
+      </w:rPr>
+    </w:lvl>
+    <w:lvl w:ilvl="1" w:tplc="08090003" w:tentative="1">
+      <w:start w:val="1"/>
+      <w:numFmt w:val="bullet"/>
+      <w:lvlText w:val="o"/>
+      <w:lvlJc w:val="left"/>
+      <w:pPr>
+        <w:ind w:left="1440" w:hanging="360"/>
+      </w:pPr>
+      <w:rPr>
+        <w:rFonts w:ascii="Courier New" w:hAnsi="Courier New" w:cs="Courier New" w:hint="default"/>
+      </w:rPr>
+    </w:lvl>
+    <w:lvl w:ilvl="2" w:tplc="08090005" w:tentative="1">
+      <w:start w:val="1"/>
+      <w:numFmt w:val="bullet"/>
+      <w:lvlText w:val=""/>
+      <w:lvlJc w:val="left"/>
+      <w:pPr>
+        <w:ind w:left="2160" w:hanging="360"/>
+      </w:pPr>
+      <w:rPr>
+        <w:rFonts w:ascii="Wingdings" w:hAnsi="Wingdings" w:hint="default"/>
+      </w:rPr>
+    </w:lvl>
+    <w:lvl w:ilvl="3" w:tplc="08090001" w:tentative="1">
+      <w:start w:val="1"/>
+      <w:numFmt w:val="bullet"/>
+      <w:lvlText w:val=""/>
+      <w:lvlJc w:val="left"/>
+      <w:pPr>
+        <w:ind w:left="2880" w:hanging="360"/>
+      </w:pPr>
+      <w:rPr>
+        <w:rFonts w:ascii="Symbol" w:hAnsi="Symbol" w:hint="default"/>
+      </w:rPr>
+    </w:lvl>
+    <w:lvl w:ilvl="4" w:tplc="08090003" w:tentative="1">
+      <w:start w:val="1"/>
+      <w:numFmt w:val="bullet"/>
+      <w:lvlText w:val="o"/>
+      <w:lvlJc w:val="left"/>
+      <w:pPr>
+        <w:ind w:left="3600" w:hanging="360"/>
+      </w:pPr>
+      <w:rPr>
+        <w:rFonts w:ascii="Courier New" w:hAnsi="Courier New" w:cs="Courier New" w:hint="default"/>
+      </w:rPr>
+    </w:lvl>
+    <w:lvl w:ilvl="5" w:tplc="08090005" w:tentative="1">
+      <w:start w:val="1"/>
+      <w:numFmt w:val="bullet"/>
+      <w:lvlText w:val=""/>
+      <w:lvlJc w:val="left"/>
+      <w:pPr>
+        <w:ind w:left="4320" w:hanging="360"/>
+      </w:pPr>
+      <w:rPr>
+        <w:rFonts w:ascii="Wingdings" w:hAnsi="Wingdings" w:hint="default"/>
+      </w:rPr>
+    </w:lvl>
+    <w:lvl w:ilvl="6" w:tplc="08090001" w:tentative="1">
+      <w:start w:val="1"/>
+      <w:numFmt w:val="bullet"/>
+      <w:lvlText w:val=""/>
+      <w:lvlJc w:val="left"/>
+      <w:pPr>
+        <w:ind w:left="5040" w:hanging="360"/>
+      </w:pPr>
+      <w:rPr>
+        <w:rFonts w:ascii="Symbol" w:hAnsi="Symbol" w:hint="default"/>
+      </w:rPr>
+    </w:lvl>
+    <w:lvl w:ilvl="7" w:tplc="08090003" w:tentative="1">
+      <w:start w:val="1"/>
+      <w:numFmt w:val="bullet"/>
+      <w:lvlText w:val="o"/>
+      <w:lvlJc w:val="left"/>
+      <w:pPr>
+        <w:ind w:left="5760" w:hanging="360"/>
+      </w:pPr>
+      <w:rPr>
+        <w:rFonts w:ascii="Courier New" w:hAnsi="Courier New" w:cs="Courier New" w:hint="default"/>
+      </w:rPr>
+    </w:lvl>
+    <w:lvl w:ilvl="8" w:tplc="08090005" w:tentative="1">
+      <w:start w:val="1"/>
+      <w:numFmt w:val="bullet"/>
+      <w:lvlText w:val=""/>
+      <w:lvlJc w:val="left"/>
+      <w:pPr>
+        <w:ind w:left="6480" w:hanging="360"/>
+      </w:pPr>
+      <w:rPr>
+        <w:rFonts w:ascii="Wingdings" w:hAnsi="Wingdings" w:hint="default"/>
+      </w:rPr>
+    </w:lvl>
+  </w:abstractNum>
+  <w:abstractNum w:abstractNumId="2" w15:restartNumberingAfterBreak="0">
+    <w:nsid w:val="29F142DE"/>
+    <w:multiLevelType w:val="hybridMultilevel"/>
+    <w:tmpl w:val="E3525038"/>
+    <w:lvl w:ilvl="0" w:tplc="0809000F">
+      <w:start w:val="1"/>
+      <w:numFmt w:val="decimal"/>
+      <w:lvlText w:val="%1."/>
+      <w:lvlJc w:val="left"/>
+      <w:pPr>
+        <w:ind w:left="720" w:hanging="360"/>
+      </w:pPr>
+    </w:lvl>
+    <w:lvl w:ilvl="1" w:tplc="08090019" w:tentative="1">
+      <w:start w:val="1"/>
+      <w:numFmt w:val="lowerLetter"/>
+      <w:lvlText w:val="%2."/>
+      <w:lvlJc w:val="left"/>
+      <w:pPr>
+        <w:ind w:left="1440" w:hanging="360"/>
+      </w:pPr>
+    </w:lvl>
+    <w:lvl w:ilvl="2" w:tplc="0809001B" w:tentative="1">
+      <w:start w:val="1"/>
+      <w:numFmt w:val="lowerRoman"/>
+      <w:lvlText w:val="%3."/>
+      <w:lvlJc w:val="right"/>
+      <w:pPr>
+        <w:ind w:left="2160" w:hanging="180"/>
+      </w:pPr>
+    </w:lvl>
+    <w:lvl w:ilvl="3" w:tplc="0809000F" w:tentative="1">
+      <w:start w:val="1"/>
+      <w:numFmt w:val="decimal"/>
+      <w:lvlText w:val="%4."/>
+      <w:lvlJc w:val="left"/>
+      <w:pPr>
+        <w:ind w:left="2880" w:hanging="360"/>
+      </w:pPr>
+    </w:lvl>
+    <w:lvl w:ilvl="4" w:tplc="08090019" w:tentative="1">
+      <w:start w:val="1"/>
+      <w:numFmt w:val="lowerLetter"/>
+      <w:lvlText w:val="%5."/>
+      <w:lvlJc w:val="left"/>
+      <w:pPr>
+        <w:ind w:left="3600" w:hanging="360"/>
+      </w:pPr>
+    </w:lvl>
+    <w:lvl w:ilvl="5" w:tplc="0809001B" w:tentative="1">
+      <w:start w:val="1"/>
+      <w:numFmt w:val="lowerRoman"/>
+      <w:lvlText w:val="%6."/>
+      <w:lvlJc w:val="right"/>
+      <w:pPr>
+        <w:ind w:left="4320" w:hanging="180"/>
+      </w:pPr>
+    </w:lvl>
+    <w:lvl w:ilvl="6" w:tplc="0809000F" w:tentative="1">
+      <w:start w:val="1"/>
+      <w:numFmt w:val="decimal"/>
+      <w:lvlText w:val="%7."/>
+      <w:lvlJc w:val="left"/>
+      <w:pPr>
+        <w:ind w:left="5040" w:hanging="360"/>
+      </w:pPr>
+    </w:lvl>
+    <w:lvl w:ilvl="7" w:tplc="08090019" w:tentative="1">
+      <w:start w:val="1"/>
+      <w:numFmt w:val="lowerLetter"/>
+      <w:lvlText w:val="%8."/>
+      <w:lvlJc w:val="left"/>
+      <w:pPr>
+        <w:ind w:left="5760" w:hanging="360"/>
+      </w:pPr>
+    </w:lvl>
+    <w:lvl w:ilvl="8" w:tplc="0809001B" w:tentative="1">
+      <w:start w:val="1"/>
+      <w:numFmt w:val="lowerRoman"/>
+      <w:lvlText w:val="%9."/>
+      <w:lvlJc w:val="right"/>
+      <w:pPr>
+        <w:ind w:left="6480" w:hanging="180"/>
+      </w:pPr>
+    </w:lvl>
+  </w:abstractNum>
+  <w:abstractNum w:abstractNumId="3" w15:restartNumberingAfterBreak="0">
+    <w:nsid w:val="412B5584"/>
+    <w:multiLevelType w:val="hybridMultilevel"/>
+    <w:tmpl w:val="02FCEF18"/>
+    <w:lvl w:ilvl="0" w:tplc="0809000F">
+      <w:start w:val="1"/>
+      <w:numFmt w:val="decimal"/>
+      <w:lvlText w:val="%1."/>
+      <w:lvlJc w:val="left"/>
+      <w:pPr>
+        <w:ind w:left="720" w:hanging="360"/>
+      </w:pPr>
+    </w:lvl>
+    <w:lvl w:ilvl="1" w:tplc="08090019" w:tentative="1">
+      <w:start w:val="1"/>
+      <w:numFmt w:val="lowerLetter"/>
+      <w:lvlText w:val="%2."/>
+      <w:lvlJc w:val="left"/>
+      <w:pPr>
+        <w:ind w:left="1440" w:hanging="360"/>
+      </w:pPr>
+    </w:lvl>
+    <w:lvl w:ilvl="2" w:tplc="0809001B" w:tentative="1">
+      <w:start w:val="1"/>
+      <w:numFmt w:val="lowerRoman"/>
+      <w:lvlText w:val="%3."/>
+      <w:lvlJc w:val="right"/>
+      <w:pPr>
+        <w:ind w:left="2160" w:hanging="180"/>
+      </w:pPr>
+    </w:lvl>
+    <w:lvl w:ilvl="3" w:tplc="0809000F" w:tentative="1">
+      <w:start w:val="1"/>
+      <w:numFmt w:val="decimal"/>
+      <w:lvlText w:val="%4."/>
+      <w:lvlJc w:val="left"/>
+      <w:pPr>
+        <w:ind w:left="2880" w:hanging="360"/>
+      </w:pPr>
+    </w:lvl>
+    <w:lvl w:ilvl="4" w:tplc="08090019" w:tentative="1">
+      <w:start w:val="1"/>
+      <w:numFmt w:val="lowerLetter"/>
+      <w:lvlText w:val="%5."/>
+      <w:lvlJc w:val="left"/>
+      <w:pPr>
+        <w:ind w:left="3600" w:hanging="360"/>
+      </w:pPr>
+    </w:lvl>
+    <w:lvl w:ilvl="5" w:tplc="0809001B" w:tentative="1">
+      <w:start w:val="1"/>
+      <w:numFmt w:val="lowerRoman"/>
+      <w:lvlText w:val="%6."/>
+      <w:lvlJc w:val="right"/>
+      <w:pPr>
+        <w:ind w:left="4320" w:hanging="180"/>
+      </w:pPr>
+    </w:lvl>
+    <w:lvl w:ilvl="6" w:tplc="0809000F" w:tentative="1">
+      <w:start w:val="1"/>
+      <w:numFmt w:val="decimal"/>
+      <w:lvlText w:val="%7."/>
+      <w:lvlJc w:val="left"/>
+      <w:pPr>
+        <w:ind w:left="5040" w:hanging="360"/>
+      </w:pPr>
+    </w:lvl>
+    <w:lvl w:ilvl="7" w:tplc="08090019" w:tentative="1">
+      <w:start w:val="1"/>
+      <w:numFmt w:val="lowerLetter"/>
+      <w:lvlText w:val="%8."/>
+      <w:lvlJc w:val="left"/>
+      <w:pPr>
+        <w:ind w:left="5760" w:hanging="360"/>
+      </w:pPr>
+    </w:lvl>
+    <w:lvl w:ilvl="8" w:tplc="0809001B" w:tentative="1">
+      <w:start w:val="1"/>
+      <w:numFmt w:val="lowerRoman"/>
+      <w:lvlText w:val="%9."/>
+      <w:lvlJc w:val="right"/>
+      <w:pPr>
+        <w:ind w:left="6480" w:hanging="180"/>
+      </w:pPr>
+    </w:lvl>
+  </w:abstractNum>
+  <w:abstractNum w:abstractNumId="4" w15:restartNumberingAfterBreak="0">
+    <w:nsid w:val="546024CD"/>
+    <w:multiLevelType w:val="hybridMultilevel"/>
+    <w:tmpl w:val="40464CCE"/>
+    <w:lvl w:ilvl="0" w:tplc="0809000F">
+      <w:start w:val="1"/>
+      <w:numFmt w:val="decimal"/>
+      <w:lvlText w:val="%1."/>
+      <w:lvlJc w:val="left"/>
+      <w:pPr>
+        <w:ind w:left="720" w:hanging="360"/>
+      </w:pPr>
+    </w:lvl>
+    <w:lvl w:ilvl="1" w:tplc="08090019" w:tentative="1">
+      <w:start w:val="1"/>
+      <w:numFmt w:val="lowerLetter"/>
+      <w:lvlText w:val="%2."/>
+      <w:lvlJc w:val="left"/>
+      <w:pPr>
+        <w:ind w:left="1440" w:hanging="360"/>
+      </w:pPr>
+    </w:lvl>
+    <w:lvl w:ilvl="2" w:tplc="0809001B" w:tentative="1">
+      <w:start w:val="1"/>
+      <w:numFmt w:val="lowerRoman"/>
+      <w:lvlText w:val="%3."/>
+      <w:lvlJc w:val="right"/>
+      <w:pPr>
+        <w:ind w:left="2160" w:hanging="180"/>
+      </w:pPr>
+    </w:lvl>
+    <w:lvl w:ilvl="3" w:tplc="0809000F" w:tentative="1">
+      <w:start w:val="1"/>
+      <w:numFmt w:val="decimal"/>
+      <w:lvlText w:val="%4."/>
+      <w:lvlJc w:val="left"/>
+      <w:pPr>
+        <w:ind w:left="2880" w:hanging="360"/>
+      </w:pPr>
+    </w:lvl>
+    <w:lvl w:ilvl="4" w:tplc="08090019" w:tentative="1">
+      <w:start w:val="1"/>
+      <w:numFmt w:val="lowerLetter"/>
+      <w:lvlText w:val="%5."/>
+      <w:lvlJc w:val="left"/>
+      <w:pPr>
+        <w:ind w:left="3600" w:hanging="360"/>
+      </w:pPr>
+    </w:lvl>
+    <w:lvl w:ilvl="5" w:tplc="0809001B" w:tentative="1">
+      <w:start w:val="1"/>
+      <w:numFmt w:val="lowerRoman"/>
+      <w:lvlText w:val="%6."/>
+      <w:lvlJc w:val="right"/>
+      <w:pPr>
+        <w:ind w:left="4320" w:hanging="180"/>
+      </w:pPr>
+    </w:lvl>
+    <w:lvl w:ilvl="6" w:tplc="0809000F" w:tentative="1">
+      <w:start w:val="1"/>
+      <w:numFmt w:val="decimal"/>
+      <w:lvlText w:val="%7."/>
+      <w:lvlJc w:val="left"/>
+      <w:pPr>
+        <w:ind w:left="5040" w:hanging="360"/>
+      </w:pPr>
+    </w:lvl>
+    <w:lvl w:ilvl="7" w:tplc="08090019" w:tentative="1">
+      <w:start w:val="1"/>
+      <w:numFmt w:val="lowerLetter"/>
+      <w:lvlText w:val="%8."/>
+      <w:lvlJc w:val="left"/>
+      <w:pPr>
+        <w:ind w:left="5760" w:hanging="360"/>
+      </w:pPr>
+    </w:lvl>
+    <w:lvl w:ilvl="8" w:tplc="0809001B" w:tentative="1">
+      <w:start w:val="1"/>
+      <w:numFmt w:val="lowerRoman"/>
+      <w:lvlText w:val="%9."/>
+      <w:lvlJc w:val="right"/>
+      <w:pPr>
+        <w:ind w:left="6480" w:hanging="180"/>
+      </w:pPr>
+    </w:lvl>
+  </w:abstractNum>
+  <w:abstractNum w:abstractNumId="5" w15:restartNumberingAfterBreak="0">
+    <w:nsid w:val="59141ED1"/>
+    <w:multiLevelType w:val="hybridMultilevel"/>
+    <w:tmpl w:val="402C6796"/>
+    <w:lvl w:ilvl="0" w:tplc="0809000F">
+      <w:start w:val="1"/>
+      <w:numFmt w:val="decimal"/>
+      <w:lvlText w:val="%1."/>
+      <w:lvlJc w:val="left"/>
+      <w:pPr>
+        <w:ind w:left="720" w:hanging="360"/>
+      </w:pPr>
+      <w:rPr>
+        <w:rFonts w:hint="default"/>
+      </w:rPr>
+    </w:lvl>
+    <w:lvl w:ilvl="1" w:tplc="08090019" w:tentative="1">
+      <w:start w:val="1"/>
+      <w:numFmt w:val="lowerLetter"/>
+      <w:lvlText w:val="%2."/>
+      <w:lvlJc w:val="left"/>
+      <w:pPr>
+        <w:ind w:left="1440" w:hanging="360"/>
+      </w:pPr>
+    </w:lvl>
+    <w:lvl w:ilvl="2" w:tplc="0809001B" w:tentative="1">
+      <w:start w:val="1"/>
+      <w:numFmt w:val="lowerRoman"/>
+      <w:lvlText w:val="%3."/>
+      <w:lvlJc w:val="right"/>
+      <w:pPr>
+        <w:ind w:left="2160" w:hanging="180"/>
+      </w:pPr>
+    </w:lvl>
+    <w:lvl w:ilvl="3" w:tplc="0809000F" w:tentative="1">
+      <w:start w:val="1"/>
+      <w:numFmt w:val="decimal"/>
+      <w:lvlText w:val="%4."/>
+      <w:lvlJc w:val="left"/>
+      <w:pPr>
+        <w:ind w:left="2880" w:hanging="360"/>
+      </w:pPr>
+    </w:lvl>
+    <w:lvl w:ilvl="4" w:tplc="08090019" w:tentative="1">
+      <w:start w:val="1"/>
+      <w:numFmt w:val="lowerLetter"/>
+      <w:lvlText w:val="%5."/>
+      <w:lvlJc w:val="left"/>
+      <w:pPr>
+        <w:ind w:left="3600" w:hanging="360"/>
+      </w:pPr>
+    </w:lvl>
+    <w:lvl w:ilvl="5" w:tplc="0809001B" w:tentative="1">
+      <w:start w:val="1"/>
+      <w:numFmt w:val="lowerRoman"/>
+      <w:lvlText w:val="%6."/>
+      <w:lvlJc w:val="right"/>
+      <w:pPr>
+        <w:ind w:left="4320" w:hanging="180"/>
+      </w:pPr>
+    </w:lvl>
+    <w:lvl w:ilvl="6" w:tplc="0809000F" w:tentative="1">
+      <w:start w:val="1"/>
+      <w:numFmt w:val="decimal"/>
+      <w:lvlText w:val="%7."/>
+      <w:lvlJc w:val="left"/>
+      <w:pPr>
+        <w:ind w:left="5040" w:hanging="360"/>
+      </w:pPr>
+    </w:lvl>
+    <w:lvl w:ilvl="7" w:tplc="08090019" w:tentative="1">
+      <w:start w:val="1"/>
+      <w:numFmt w:val="lowerLetter"/>
+      <w:lvlText w:val="%8."/>
+      <w:lvlJc w:val="left"/>
+      <w:pPr>
+        <w:ind w:left="5760" w:hanging="360"/>
+      </w:pPr>
+    </w:lvl>
+    <w:lvl w:ilvl="8" w:tplc="0809001B" w:tentative="1">
+      <w:start w:val="1"/>
+      <w:numFmt w:val="lowerRoman"/>
+      <w:lvlText w:val="%9."/>
+      <w:lvlJc w:val="right"/>
+      <w:pPr>
+        <w:ind w:left="6480" w:hanging="180"/>
+      </w:pPr>
+    </w:lvl>
+  </w:abstractNum>
+  <w:abstractNum w:abstractNumId="6" w15:restartNumberingAfterBreak="0">
+    <w:nsid w:val="5D3048DA"/>
+    <w:multiLevelType w:val="hybridMultilevel"/>
+    <w:tmpl w:val="1EDE6AE6"/>
+    <w:lvl w:ilvl="0" w:tplc="0809000F">
+      <w:start w:val="1"/>
+      <w:numFmt w:val="decimal"/>
+      <w:lvlText w:val="%1."/>
+      <w:lvlJc w:val="left"/>
+      <w:pPr>
+        <w:ind w:left="720" w:hanging="360"/>
+      </w:pPr>
+    </w:lvl>
+    <w:lvl w:ilvl="1" w:tplc="08090019" w:tentative="1">
+      <w:start w:val="1"/>
+      <w:numFmt w:val="lowerLetter"/>
+      <w:lvlText w:val="%2."/>
+      <w:lvlJc w:val="left"/>
+      <w:pPr>
+        <w:ind w:left="1440" w:hanging="360"/>
+      </w:pPr>
+    </w:lvl>
+    <w:lvl w:ilvl="2" w:tplc="0809001B" w:tentative="1">
+      <w:start w:val="1"/>
+      <w:numFmt w:val="lowerRoman"/>
+      <w:lvlText w:val="%3."/>
+      <w:lvlJc w:val="right"/>
+      <w:pPr>
+        <w:ind w:left="2160" w:hanging="180"/>
+      </w:pPr>
+    </w:lvl>
+    <w:lvl w:ilvl="3" w:tplc="0809000F" w:tentative="1">
+      <w:start w:val="1"/>
+      <w:numFmt w:val="decimal"/>
+      <w:lvlText w:val="%4."/>
+      <w:lvlJc w:val="left"/>
+      <w:pPr>
+        <w:ind w:left="2880" w:hanging="360"/>
+      </w:pPr>
+    </w:lvl>
+    <w:lvl w:ilvl="4" w:tplc="08090019" w:tentative="1">
+      <w:start w:val="1"/>
+      <w:numFmt w:val="lowerLetter"/>
+      <w:lvlText w:val="%5."/>
+      <w:lvlJc w:val="left"/>
+      <w:pPr>
+        <w:ind w:left="3600" w:hanging="360"/>
+      </w:pPr>
+    </w:lvl>
+    <w:lvl w:ilvl="5" w:tplc="0809001B" w:tentative="1">
+      <w:start w:val="1"/>
+      <w:numFmt w:val="lowerRoman"/>
+      <w:lvlText w:val="%6."/>
+      <w:lvlJc w:val="right"/>
+      <w:pPr>
+        <w:ind w:left="4320" w:hanging="180"/>
+      </w:pPr>
+    </w:lvl>
+    <w:lvl w:ilvl="6" w:tplc="0809000F" w:tentative="1">
+      <w:start w:val="1"/>
+      <w:numFmt w:val="decimal"/>
+      <w:lvlText w:val="%7."/>
+      <w:lvlJc w:val="left"/>
+      <w:pPr>
+        <w:ind w:left="5040" w:hanging="360"/>
+      </w:pPr>
+    </w:lvl>
+    <w:lvl w:ilvl="7" w:tplc="08090019" w:tentative="1">
+      <w:start w:val="1"/>
+      <w:numFmt w:val="lowerLetter"/>
+      <w:lvlText w:val="%8."/>
+      <w:lvlJc w:val="left"/>
+      <w:pPr>
+        <w:ind w:left="5760" w:hanging="360"/>
+      </w:pPr>
+    </w:lvl>
+    <w:lvl w:ilvl="8" w:tplc="0809001B" w:tentative="1">
+      <w:start w:val="1"/>
+      <w:numFmt w:val="lowerRoman"/>
+      <w:lvlText w:val="%9."/>
+      <w:lvlJc w:val="right"/>
+      <w:pPr>
+        <w:ind w:left="6480" w:hanging="180"/>
+      </w:pPr>
+    </w:lvl>
+  </w:abstractNum>
+  <w:abstractNum w:abstractNumId="7" w15:restartNumberingAfterBreak="0">
+    <w:nsid w:val="63435EDD"/>
+    <w:multiLevelType w:val="hybridMultilevel"/>
+    <w:tmpl w:val="F982AEA4"/>
+    <w:lvl w:ilvl="0" w:tplc="0809000F">
+      <w:start w:val="1"/>
+      <w:numFmt w:val="decimal"/>
+      <w:lvlText w:val="%1."/>
+      <w:lvlJc w:val="left"/>
+      <w:pPr>
+        <w:ind w:left="720" w:hanging="360"/>
+      </w:pPr>
+    </w:lvl>
+    <w:lvl w:ilvl="1" w:tplc="08090019" w:tentative="1">
+      <w:start w:val="1"/>
+      <w:numFmt w:val="lowerLetter"/>
+      <w:lvlText w:val="%2."/>
+      <w:lvlJc w:val="left"/>
+      <w:pPr>
+        <w:ind w:left="1440" w:hanging="360"/>
+      </w:pPr>
+    </w:lvl>
+    <w:lvl w:ilvl="2" w:tplc="0809001B" w:tentative="1">
+      <w:start w:val="1"/>
+      <w:numFmt w:val="lowerRoman"/>
+      <w:lvlText w:val="%3."/>
+      <w:lvlJc w:val="right"/>
+      <w:pPr>
+        <w:ind w:left="2160" w:hanging="180"/>
+      </w:pPr>
+    </w:lvl>
+    <w:lvl w:ilvl="3" w:tplc="0809000F" w:tentative="1">
+      <w:start w:val="1"/>
+      <w:numFmt w:val="decimal"/>
+      <w:lvlText w:val="%4."/>
+      <w:lvlJc w:val="left"/>
+      <w:pPr>
+        <w:ind w:left="2880" w:hanging="360"/>
+      </w:pPr>
+    </w:lvl>
+    <w:lvl w:ilvl="4" w:tplc="08090019" w:tentative="1">
+      <w:start w:val="1"/>
+      <w:numFmt w:val="lowerLetter"/>
+      <w:lvlText w:val="%5."/>
+      <w:lvlJc w:val="left"/>
+      <w:pPr>
+        <w:ind w:left="3600" w:hanging="360"/>
+      </w:pPr>
+    </w:lvl>
+    <w:lvl w:ilvl="5" w:tplc="0809001B" w:tentative="1">
+      <w:start w:val="1"/>
+      <w:numFmt w:val="lowerRoman"/>
+      <w:lvlText w:val="%6."/>
+      <w:lvlJc w:val="right"/>
+      <w:pPr>
+        <w:ind w:left="4320" w:hanging="180"/>
+      </w:pPr>
+    </w:lvl>
+    <w:lvl w:ilvl="6" w:tplc="0809000F" w:tentative="1">
+      <w:start w:val="1"/>
+      <w:numFmt w:val="decimal"/>
+      <w:lvlText w:val="%7."/>
+      <w:lvlJc w:val="left"/>
+      <w:pPr>
+        <w:ind w:left="5040" w:hanging="360"/>
+      </w:pPr>
+    </w:lvl>
+    <w:lvl w:ilvl="7" w:tplc="08090019" w:tentative="1">
+      <w:start w:val="1"/>
+      <w:numFmt w:val="lowerLetter"/>
+      <w:lvlText w:val="%8."/>
+      <w:lvlJc w:val="left"/>
+      <w:pPr>
+        <w:ind w:left="5760" w:hanging="360"/>
+      </w:pPr>
+    </w:lvl>
+    <w:lvl w:ilvl="8" w:tplc="0809001B" w:tentative="1">
+      <w:start w:val="1"/>
+      <w:numFmt w:val="lowerRoman"/>
+      <w:lvlText w:val="%9."/>
+      <w:lvlJc w:val="right"/>
+      <w:pPr>
+        <w:ind w:left="6480" w:hanging="180"/>
+      </w:pPr>
+    </w:lvl>
+  </w:abstractNum>
+  <w:abstractNum w:abstractNumId="8" w15:restartNumberingAfterBreak="0">
+    <w:nsid w:val="6EA8006D"/>
+    <w:multiLevelType w:val="hybridMultilevel"/>
+    <w:tmpl w:val="40464CCE"/>
+    <w:lvl w:ilvl="0" w:tplc="0809000F">
+      <w:start w:val="1"/>
+      <w:numFmt w:val="decimal"/>
+      <w:lvlText w:val="%1."/>
+      <w:lvlJc w:val="left"/>
+      <w:pPr>
+        <w:ind w:left="720" w:hanging="360"/>
+      </w:pPr>
+    </w:lvl>
+    <w:lvl w:ilvl="1" w:tplc="08090019" w:tentative="1">
+      <w:start w:val="1"/>
+      <w:numFmt w:val="lowerLetter"/>
+      <w:lvlText w:val="%2."/>
+      <w:lvlJc w:val="left"/>
+      <w:pPr>
+        <w:ind w:left="1440" w:hanging="360"/>
+      </w:pPr>
+    </w:lvl>
+    <w:lvl w:ilvl="2" w:tplc="0809001B" w:tentative="1">
+      <w:start w:val="1"/>
+      <w:numFmt w:val="lowerRoman"/>
+      <w:lvlText w:val="%3."/>
+      <w:lvlJc w:val="right"/>
+      <w:pPr>
+        <w:ind w:left="2160" w:hanging="180"/>
+      </w:pPr>
+    </w:lvl>
+    <w:lvl w:ilvl="3" w:tplc="0809000F" w:tentative="1">
+      <w:start w:val="1"/>
+      <w:numFmt w:val="decimal"/>
+      <w:lvlText w:val="%4."/>
+      <w:lvlJc w:val="left"/>
+      <w:pPr>
+        <w:ind w:left="2880" w:hanging="360"/>
+      </w:pPr>
+    </w:lvl>
+    <w:lvl w:ilvl="4" w:tplc="08090019" w:tentative="1">
+      <w:start w:val="1"/>
+      <w:numFmt w:val="lowerLetter"/>
+      <w:lvlText w:val="%5."/>
+      <w:lvlJc w:val="left"/>
+      <w:pPr>
+        <w:ind w:left="3600" w:hanging="360"/>
+      </w:pPr>
+    </w:lvl>
+    <w:lvl w:ilvl="5" w:tplc="0809001B" w:tentative="1">
+      <w:start w:val="1"/>
+      <w:numFmt w:val="lowerRoman"/>
+      <w:lvlText w:val="%6."/>
+      <w:lvlJc w:val="right"/>
+      <w:pPr>
+        <w:ind w:left="4320" w:hanging="180"/>
+      </w:pPr>
+    </w:lvl>
+    <w:lvl w:ilvl="6" w:tplc="0809000F" w:tentative="1">
+      <w:start w:val="1"/>
+      <w:numFmt w:val="decimal"/>
+      <w:lvlText w:val="%7."/>
+      <w:lvlJc w:val="left"/>
+      <w:pPr>
+        <w:ind w:left="5040" w:hanging="360"/>
+      </w:pPr>
+    </w:lvl>
+    <w:lvl w:ilvl="7" w:tplc="08090019" w:tentative="1">
+      <w:start w:val="1"/>
+      <w:numFmt w:val="lowerLetter"/>
+      <w:lvlText w:val="%8."/>
+      <w:lvlJc w:val="left"/>
+      <w:pPr>
+        <w:ind w:left="5760" w:hanging="360"/>
+      </w:pPr>
+    </w:lvl>
+    <w:lvl w:ilvl="8" w:tplc="0809001B" w:tentative="1">
+      <w:start w:val="1"/>
+      <w:numFmt w:val="lowerRoman"/>
+      <w:lvlText w:val="%9."/>
+      <w:lvlJc w:val="right"/>
+      <w:pPr>
+        <w:ind w:left="6480" w:hanging="180"/>
+      </w:pPr>
+    </w:lvl>
+  </w:abstractNum>
+  <w:num w:numId="1">
+    <w:abstractNumId w:val="6"/>
+  </w:num>
+  <w:num w:numId="2">
+    <w:abstractNumId w:val="8"/>
+  </w:num>
+  <w:num w:numId="3">
+    <w:abstractNumId w:val="4"/>
+  </w:num>
+  <w:num w:numId="4">
+    <w:abstractNumId w:val="5"/>
+  </w:num>
+  <w:num w:numId="5">
+    <w:abstractNumId w:val="2"/>
+  </w:num>
+  <w:num w:numId="6">
+    <w:abstractNumId w:val="3"/>
+  </w:num>
+  <w:num w:numId="7">
+    <w:abstractNumId w:val="0"/>
+  </w:num>
+  <w:num w:numId="8">
+    <w:abstractNumId w:val="1"/>
+  </w:num>
+  <w:num w:numId="9">
+    <w:abstractNumId w:val="7"/>
+  </w:num>
+</w:numbering>
 </file>
 
 <file path=word/styles.xml><?xml version="1.0" encoding="utf-8"?>
@@ -2397,6 +4289,40 @@
       </w:tblBorders>
     </w:tblPr>
   </w:style>
+  <w:style w:type="paragraph" w:styleId="ListParagraph">
+    <w:name w:val="List Paragraph"/>
+    <w:basedOn w:val="Normal"/>
+    <w:uiPriority w:val="34"/>
+    <w:qFormat/>
+    <w:rsid w:val="00C67ACB"/>
+    <w:pPr>
+      <w:ind w:left="720"/>
+      <w:contextualSpacing/>
+    </w:pPr>
+  </w:style>
+  <w:style w:type="character" w:styleId="Hyperlink">
+    <w:name w:val="Hyperlink"/>
+    <w:basedOn w:val="DefaultParagraphFont"/>
+    <w:uiPriority w:val="99"/>
+    <w:unhideWhenUsed/>
+    <w:rsid w:val="00C67ACB"/>
+    <w:rPr>
+      <w:color w:val="0563C1" w:themeColor="hyperlink"/>
+      <w:u w:val="single"/>
+    </w:rPr>
+  </w:style>
+  <w:style w:type="character" w:styleId="UnresolvedMention">
+    <w:name w:val="Unresolved Mention"/>
+    <w:basedOn w:val="DefaultParagraphFont"/>
+    <w:uiPriority w:val="99"/>
+    <w:semiHidden/>
+    <w:unhideWhenUsed/>
+    <w:rsid w:val="000A4339"/>
+    <w:rPr>
+      <w:color w:val="605E5C"/>
+      <w:shd w:val="clear" w:color="auto" w:fill="E1DFDD"/>
+    </w:rPr>
+  </w:style>
 </w:styles>
 </file>
 

</xml_diff>

<commit_message>
fixed display operation with USB disconnected
When USB disconnected on an Arduino Nano Every, the nexInit() doesn't complete properly. After every command the recRecCommandFinished() driver function waits for a display response until the 100ms timeout is reached.

Resend     sendCommand("bkcmd=1"); when exiting the splash page to fix.
</commit_message>
<xml_diff>
--- a/documentation/Log VSWR Bridge design notes.docx
+++ b/documentation/Log VSWR Bridge design notes.docx
@@ -96,10 +96,7 @@
         <w:t>R26/R28=15K and R25/R27=10K</w:t>
       </w:r>
       <w:r>
-        <w:t xml:space="preserve"> to give a scaling of </w:t>
-      </w:r>
-      <w:r>
-        <w:t>1.667</w:t>
+        <w:t xml:space="preserve"> to give a scaling of 1.667</w:t>
       </w:r>
       <w:r>
         <w:t>.</w:t>
@@ -1720,11 +1717,60 @@
       </w:r>
     </w:p>
     <w:p>
+      <w:r>
+        <w:t>Obscure problem when USB not connected: the 1HZ blink was much slower than normal and using the touch buttons often failed.</w:t>
+      </w:r>
+      <w:r>
+        <w:t xml:space="preserve"> If turns out when most commands were sent the code ended up </w:t>
+      </w:r>
+      <w:r>
+        <w:lastRenderedPageBreak/>
+        <w:t xml:space="preserve">trapping the 100ms timeout on the </w:t>
+      </w:r>
+      <w:r>
+        <w:t>recvRecCommandFinished() function. It was waiting for a display response that never came.</w:t>
+      </w:r>
+    </w:p>
+    <w:p>
+      <w:r>
+        <w:t xml:space="preserve">nexInit() sends </w:t>
+      </w:r>
+      <w:r>
+        <w:t xml:space="preserve">    sendCommand("bkcmd=1");</w:t>
+      </w:r>
+      <w:r>
+        <w:t xml:space="preserve"> to say “send a response on successful commands”</w:t>
+      </w:r>
+    </w:p>
+    <w:p>
+      <w:r>
+        <w:t>when USB connected that worked; when USB disconnected it didn’t.</w:t>
+      </w:r>
+    </w:p>
+    <w:p>
+      <w:r>
+        <w:t xml:space="preserve">Solution: when changing from splash page to operational page, </w:t>
+      </w:r>
+      <w:r>
+        <w:t xml:space="preserve">add another </w:t>
+      </w:r>
+      <w:r>
+        <w:t xml:space="preserve">    sendCommand("bkcmd=1");</w:t>
+      </w:r>
+    </w:p>
+    <w:p>
+      <w:r>
+        <w:t>And we get correct 1Hz tick</w:t>
+      </w:r>
+      <w:r>
+        <w:t xml:space="preserve"> with or without USB.</w:t>
+      </w:r>
+    </w:p>
+    <w:p>
       <w:pPr>
         <w:pStyle w:val="Heading1"/>
       </w:pPr>
       <w:r>
-        <w:lastRenderedPageBreak/>
         <w:t>Software Build Instructions</w:t>
       </w:r>
     </w:p>
@@ -1826,6 +1872,7 @@
         </w:numPr>
       </w:pPr>
       <w:r>
+        <w:lastRenderedPageBreak/>
         <w:t>Open the Arduino IDE</w:t>
       </w:r>
     </w:p>
@@ -1874,7 +1921,6 @@
           <w:noProof/>
           <w:lang w:eastAsia="en-GB"/>
         </w:rPr>
-        <w:lastRenderedPageBreak/>
         <w:drawing>
           <wp:inline distT="0" distB="0" distL="0" distR="0" wp14:anchorId="7BEBF3FC" wp14:editId="25FC0249">
             <wp:extent cx="5731510" cy="3230245"/>

</xml_diff>